<commit_message>
Update: Last update for Jobright
</commit_message>
<xml_diff>
--- a/Resumes/Oracle+Principal AI Software Developer/Jiayong Lin.docx
+++ b/Resumes/Oracle+Principal AI Software Developer/Jiayong Lin.docx
@@ -1,50 +1,58 @@
 
 <file path=word/document.xml><?xml version="1.0" encoding="utf-8"?>
-<w:document xmlns:o="urn:schemas-microsoft-com:office:office" xmlns:r="http://schemas.openxmlformats.org/officeDocument/2006/relationships" xmlns:v="urn:schemas-microsoft-com:vml" xmlns:w="http://schemas.openxmlformats.org/wordprocessingml/2006/main" xmlns:w10="urn:schemas-microsoft-com:office:word" xmlns:wp="http://schemas.openxmlformats.org/drawingml/2006/wordprocessingDrawing" xmlns:wps="http://schemas.microsoft.com/office/word/2010/wordprocessingShape" xmlns:wpg="http://schemas.microsoft.com/office/word/2010/wordprocessingGroup" xmlns:mc="http://schemas.openxmlformats.org/markup-compatibility/2006" xmlns:wp14="http://schemas.microsoft.com/office/word/2010/wordprocessingDrawing" xmlns:w14="http://schemas.microsoft.com/office/word/2010/wordml" xmlns:w15="http://schemas.microsoft.com/office/word/2012/wordml" mc:Ignorable="w14 wp14 w15">
+<w:document xmlns:wpc="http://schemas.microsoft.com/office/word/2010/wordprocessingCanvas" xmlns:cx="http://schemas.microsoft.com/office/drawing/2014/chartex" xmlns:cx1="http://schemas.microsoft.com/office/drawing/2015/9/8/chartex" xmlns:cx2="http://schemas.microsoft.com/office/drawing/2015/10/21/chartex" xmlns:cx3="http://schemas.microsoft.com/office/drawing/2016/5/9/chartex" xmlns:cx4="http://schemas.microsoft.com/office/drawing/2016/5/10/chartex" xmlns:cx5="http://schemas.microsoft.com/office/drawing/2016/5/11/chartex" xmlns:cx6="http://schemas.microsoft.com/office/drawing/2016/5/12/chartex" xmlns:cx7="http://schemas.microsoft.com/office/drawing/2016/5/13/chartex" xmlns:cx8="http://schemas.microsoft.com/office/drawing/2016/5/14/chartex" xmlns:mc="http://schemas.openxmlformats.org/markup-compatibility/2006" xmlns:aink="http://schemas.microsoft.com/office/drawing/2016/ink" xmlns:am3d="http://schemas.microsoft.com/office/drawing/2017/model3d" xmlns:o="urn:schemas-microsoft-com:office:office" xmlns:oel="http://schemas.microsoft.com/office/2019/extlst" xmlns:r="http://schemas.openxmlformats.org/officeDocument/2006/relationships" xmlns:m="http://schemas.openxmlformats.org/officeDocument/2006/math" xmlns:v="urn:schemas-microsoft-com:vml" xmlns:wp14="http://schemas.microsoft.com/office/word/2010/wordprocessingDrawing" xmlns:wp="http://schemas.openxmlformats.org/drawingml/2006/wordprocessingDrawing" xmlns:w10="urn:schemas-microsoft-com:office:word" xmlns:w="http://schemas.openxmlformats.org/wordprocessingml/2006/main" xmlns:w14="http://schemas.microsoft.com/office/word/2010/wordml" xmlns:w15="http://schemas.microsoft.com/office/word/2012/wordml" xmlns:w16cex="http://schemas.microsoft.com/office/word/2018/wordml/cex" xmlns:w16cid="http://schemas.microsoft.com/office/word/2016/wordml/cid" xmlns:w16="http://schemas.microsoft.com/office/word/2018/wordml" xmlns:w16du="http://schemas.microsoft.com/office/word/2023/wordml/word16du" xmlns:w16sdtdh="http://schemas.microsoft.com/office/word/2020/wordml/sdtdatahash" xmlns:w16sdtfl="http://schemas.microsoft.com/office/word/2024/wordml/sdtformatlock" xmlns:w16se="http://schemas.microsoft.com/office/word/2015/wordml/symex" xmlns:wpg="http://schemas.microsoft.com/office/word/2010/wordprocessingGroup" xmlns:wpi="http://schemas.microsoft.com/office/word/2010/wordprocessingInk" xmlns:wne="http://schemas.microsoft.com/office/word/2006/wordml" xmlns:wps="http://schemas.microsoft.com/office/word/2010/wordprocessingShape" mc:Ignorable="w14 w15 w16se w16cid w16 w16cex w16sdtdh w16sdtfl w16du wp14">
   <w:body>
     <w:p>
       <w:pPr>
-        <w:pStyle w:val="Normal"/>
         <w:shd w:val="clear" w:color="auto" w:fill="C6D9F1" w:themeFill="text2" w:themeFillTint="33"/>
-        <w:spacing w:lineRule="auto" w:line="240" w:before="0" w:after="0"/>
+        <w:spacing w:after="0" w:line="240" w:lineRule="auto"/>
         <w:jc w:val="center"/>
         <w:rPr>
           <w:rFonts w:cs="Times New Roman"/>
           <w:b/>
           <w:bCs/>
-          <w:color w:themeColor="text2" w:themeShade="bf" w:val="17365D"/>
+          <w:color w:val="17365D" w:themeColor="text2" w:themeShade="BF"/>
           <w:sz w:val="40"/>
           <w:szCs w:val="24"/>
-          <w:lang w:val="en-US"/>
         </w:rPr>
       </w:pPr>
+      <w:proofErr w:type="spellStart"/>
       <w:r>
         <w:rPr>
           <w:rFonts w:cs="Times New Roman"/>
           <w:b/>
           <w:bCs/>
-          <w:color w:themeColor="text2" w:themeShade="bf" w:val="17365D"/>
+          <w:color w:val="17365D" w:themeColor="text2" w:themeShade="BF"/>
           <w:sz w:val="40"/>
           <w:szCs w:val="24"/>
-          <w:lang w:val="en-US"/>
-        </w:rPr>
-        <w:t>Jiayong Lin</w:t>
+        </w:rPr>
+        <w:t>Jiayong</w:t>
+      </w:r>
+      <w:proofErr w:type="spellEnd"/>
+      <w:r>
+        <w:rPr>
+          <w:rFonts w:cs="Times New Roman"/>
+          <w:b/>
+          <w:bCs/>
+          <w:color w:val="17365D" w:themeColor="text2" w:themeShade="BF"/>
+          <w:sz w:val="40"/>
+          <w:szCs w:val="24"/>
+        </w:rPr>
+        <w:t xml:space="preserve"> Lin</w:t>
       </w:r>
     </w:p>
     <w:p>
       <w:pPr>
-        <w:pStyle w:val="Normal"/>
         <w:shd w:val="clear" w:color="auto" w:fill="C6D9F1" w:themeFill="text2" w:themeFillTint="33"/>
-        <w:spacing w:lineRule="auto" w:line="240" w:before="0" w:after="0"/>
+        <w:spacing w:after="0" w:line="240" w:lineRule="auto"/>
         <w:jc w:val="center"/>
         <w:rPr>
           <w:rFonts w:cs="Times New Roman"/>
           <w:b/>
           <w:bCs/>
-          <w:color w:themeColor="text2" w:themeShade="bf" w:val="17365D"/>
+          <w:color w:val="17365D" w:themeColor="text2" w:themeShade="BF"/>
           <w:sz w:val="28"/>
           <w:szCs w:val="28"/>
-          <w:lang w:val="en-US"/>
         </w:rPr>
       </w:pPr>
       <w:r>
@@ -52,19 +60,17 @@
           <w:rFonts w:cs="Times New Roman"/>
           <w:b/>
           <w:bCs/>
-          <w:color w:themeColor="text2" w:themeShade="bf" w:val="17365D"/>
+          <w:color w:val="17365D" w:themeColor="text2" w:themeShade="BF"/>
           <w:sz w:val="28"/>
           <w:szCs w:val="28"/>
-          <w:lang w:val="en-US"/>
         </w:rPr>
         <w:t>Machine Learning Engineer</w:t>
       </w:r>
     </w:p>
     <w:p>
       <w:pPr>
-        <w:pStyle w:val="Normal"/>
         <w:shd w:val="clear" w:color="auto" w:fill="C6D9F1" w:themeFill="text2" w:themeFillTint="33"/>
-        <w:spacing w:lineRule="auto" w:line="240" w:before="0" w:after="0"/>
+        <w:spacing w:after="0" w:line="240" w:lineRule="auto"/>
         <w:jc w:val="center"/>
         <w:rPr>
           <w:rFonts w:cs="Times New Roman"/>
@@ -77,39 +83,43 @@
       <w:r>
         <w:rPr>
           <w:rFonts w:cs="Times New Roman"/>
-          <w:color w:themeColor="text2" w:themeShade="bf" w:val="17365D"/>
-          <w:sz w:val="20"/>
-          <w:szCs w:val="20"/>
-          <w:lang w:val="en-US"/>
-        </w:rPr>
-        <w:t xml:space="preserve">+1 </w:t>
-      </w:r>
-      <w:r>
-        <w:rPr>
-          <w:rFonts w:cs="Times New Roman"/>
-          <w:color w:themeColor="text2" w:themeShade="bf" w:val="17365D"/>
-          <w:sz w:val="20"/>
-          <w:szCs w:val="20"/>
-        </w:rPr>
-        <w:t>(206) 580-3551‬</w:t>
-      </w:r>
-      <w:r>
-        <w:rPr>
-          <w:rFonts w:cs="Times New Roman"/>
-        </w:rPr>
-        <w:t xml:space="preserve">‬‬ | </w:t>
-      </w:r>
-      <w:r>
-        <w:rPr>
-          <w:rFonts w:cs="Times New Roman"/>
-          <w:color w:themeColor="text2" w:themeShade="bf" w:val="17365D"/>
-          <w:sz w:val="20"/>
-          <w:szCs w:val="20"/>
-          <w:lang w:val="en-US"/>
+          <w:color w:val="17365D" w:themeColor="text2" w:themeShade="BF"/>
+          <w:sz w:val="20"/>
+          <w:szCs w:val="20"/>
+        </w:rPr>
+        <w:t>+1 (206) 580-3551</w:t>
+      </w:r>
+      <w:r>
+        <w:rPr>
+          <w:rFonts w:cs="Times New Roman"/>
+          <w:color w:val="17365D" w:themeColor="text2" w:themeShade="BF"/>
+          <w:sz w:val="20"/>
+          <w:szCs w:val="20"/>
+        </w:rPr>
+        <w:t>‬</w:t>
+      </w:r>
+      <w:r>
+        <w:rPr>
+          <w:rFonts w:cs="Times New Roman"/>
+        </w:rPr>
+        <w:t>‬</w:t>
+      </w:r>
+      <w:r>
+        <w:rPr>
+          <w:rFonts w:cs="Times New Roman"/>
+        </w:rPr>
+        <w:t xml:space="preserve">‬ | </w:t>
+      </w:r>
+      <w:r>
+        <w:rPr>
+          <w:rFonts w:cs="Times New Roman"/>
+          <w:color w:val="17365D" w:themeColor="text2" w:themeShade="BF"/>
+          <w:sz w:val="20"/>
+          <w:szCs w:val="20"/>
         </w:rPr>
         <w:t xml:space="preserve">Mckinney, TX 75070 | </w:t>
       </w:r>
-      <w:hyperlink r:id="rId2">
+      <w:hyperlink r:id="rId8">
         <w:r>
           <w:rPr>
             <w:rStyle w:val="Hyperlink"/>
@@ -121,18 +131,27 @@
         </w:r>
       </w:hyperlink>
       <w:r>
-        <w:rPr/>
-        <w:t>‬‬‬‬‬</w:t>
+        <w:t>‬</w:t>
+      </w:r>
+      <w:r>
+        <w:t>‬</w:t>
+      </w:r>
+      <w:r>
+        <w:t>‬</w:t>
+      </w:r>
+      <w:r>
+        <w:t>‬</w:t>
+      </w:r>
+      <w:r>
+        <w:t>‬</w:t>
       </w:r>
     </w:p>
     <w:p>
       <w:pPr>
-        <w:pStyle w:val="Normal"/>
         <w:tabs>
-          <w:tab w:val="clear" w:pos="720"/>
-          <w:tab w:val="left" w:pos="4580" w:leader="none"/>
+          <w:tab w:val="left" w:pos="4580"/>
         </w:tabs>
-        <w:spacing w:lineRule="auto" w:line="240" w:before="0" w:after="0"/>
+        <w:spacing w:after="0" w:line="240" w:lineRule="auto"/>
         <w:rPr>
           <w:rFonts w:cs="Times New Roman"/>
           <w:bCs/>
@@ -156,26 +175,59 @@
           <w:szCs w:val="20"/>
         </w:rPr>
         <w:br/>
-      </w:r>
-      <w:r>
-        <w:rPr>
-          <w:rFonts w:cs="Times New Roman"/>
-          <w:bCs/>
-          <w:iCs/>
-          <w:sz w:val="20"/>
-          <w:szCs w:val="20"/>
-        </w:rPr>
-        <w:t xml:space="preserve">Principal-level AI Engineer with 10+ years of application development experience building and deploying large-scale AI systems in cloud-first environments. Deep expertise in Python, PyTorch, TensorFlow, and Large Language Models (LLMs), with a strong foundation in MLOps, DevOps, CI/CD, and infrastructure as code using Terraform and Ansible. Known for designing and implementing scalable orchestration for serving and training AI/ML models, ensuring scalability, reliability, and performance. Experienced in designing and optimizing technologies across the stack for latency, throughput, and resource utilization for training and inference workloads.</w:t>
+        <w:t xml:space="preserve">Principal-level AI Engineer with 10+ years of application development experience building and deploying large-scale AI systems in cloud-first environments. Deep expertise in Python, </w:t>
+      </w:r>
+      <w:proofErr w:type="spellStart"/>
+      <w:r>
+        <w:rPr>
+          <w:rFonts w:cs="Times New Roman"/>
+          <w:bCs/>
+          <w:iCs/>
+          <w:sz w:val="20"/>
+          <w:szCs w:val="20"/>
+        </w:rPr>
+        <w:t>PyTorch</w:t>
+      </w:r>
+      <w:proofErr w:type="spellEnd"/>
+      <w:r>
+        <w:rPr>
+          <w:rFonts w:cs="Times New Roman"/>
+          <w:bCs/>
+          <w:iCs/>
+          <w:sz w:val="20"/>
+          <w:szCs w:val="20"/>
+        </w:rPr>
+        <w:t xml:space="preserve">, TensorFlow, and Large Language Models (LLMs), with a strong foundation in </w:t>
+      </w:r>
+      <w:proofErr w:type="spellStart"/>
+      <w:r>
+        <w:rPr>
+          <w:rFonts w:cs="Times New Roman"/>
+          <w:bCs/>
+          <w:iCs/>
+          <w:sz w:val="20"/>
+          <w:szCs w:val="20"/>
+        </w:rPr>
+        <w:t>MLOps</w:t>
+      </w:r>
+      <w:proofErr w:type="spellEnd"/>
+      <w:r>
+        <w:rPr>
+          <w:rFonts w:cs="Times New Roman"/>
+          <w:bCs/>
+          <w:iCs/>
+          <w:sz w:val="20"/>
+          <w:szCs w:val="20"/>
+        </w:rPr>
+        <w:t>, DevOps, CI/CD, and infrastructure as code using Terraform and Ansible. Known for designing and implementing scalable orchestration for serving and training AI/ML models, ensuring scalability, reliability, and performance. Experienced in designing and optimizing technologies across the stack for latency, throughput, and resource utilization for training and inference workloads.</w:t>
       </w:r>
     </w:p>
     <w:p>
       <w:pPr>
-        <w:pStyle w:val="Normal"/>
         <w:tabs>
-          <w:tab w:val="clear" w:pos="720"/>
-          <w:tab w:val="left" w:pos="4580" w:leader="none"/>
+          <w:tab w:val="left" w:pos="4580"/>
         </w:tabs>
-        <w:spacing w:lineRule="auto" w:line="240" w:before="0" w:after="0"/>
+        <w:spacing w:after="0" w:line="240" w:lineRule="auto"/>
         <w:rPr>
           <w:rFonts w:cs="Times New Roman"/>
           <w:bCs/>
@@ -185,22 +237,21 @@
         </w:rPr>
       </w:pPr>
       <w:r>
-        <w:rPr/>
+        <w:rPr>
+          <w:noProof/>
+        </w:rPr>
         <mc:AlternateContent>
           <mc:Choice Requires="wps">
             <w:drawing>
-              <wp:inline distT="0" distB="0" distL="0" distR="0">
+              <wp:inline distT="0" distB="0" distL="0" distR="0" wp14:anchorId="453A21EE" wp14:editId="62348D96">
                 <wp:extent cx="6858000" cy="9525"/>
                 <wp:effectExtent l="0" t="0" r="0" b="0"/>
-                <wp:docPr id="1" name=""/>
+                <wp:docPr id="1" name="Rectangle 1"/>
+                <wp:cNvGraphicFramePr/>
                 <a:graphic xmlns:a="http://schemas.openxmlformats.org/drawingml/2006/main">
                   <a:graphicData uri="http://schemas.microsoft.com/office/word/2010/wordprocessingShape">
                     <wps:wsp>
                       <wps:cNvSpPr/>
-                      <wps:nvSpPr>
-                        <wps:cNvPr id="2" name=""/>
-                        <wps:cNvSpPr/>
-                      </wps:nvSpPr>
                       <wps:spPr>
                         <a:xfrm>
                           <a:off x="0" y="0"/>
@@ -210,7 +261,7 @@
                           <a:avLst/>
                         </a:prstGeom>
                         <a:solidFill>
-                          <a:srgbClr val="a0a0a0"/>
+                          <a:srgbClr val="A0A0A0"/>
                         </a:solidFill>
                         <a:ln w="0">
                           <a:noFill/>
@@ -220,9 +271,6 @@
                     </wps:wsp>
                   </a:graphicData>
                 </a:graphic>
-                <wp14:sizeRelH relativeFrom="page">
-                  <wp14:pctWidth>100000</wp14:pctWidth>
-                </wp14:sizeRelH>
               </wp:inline>
             </w:drawing>
           </mc:Choice>
@@ -240,12 +288,10 @@
     </w:p>
     <w:p>
       <w:pPr>
-        <w:pStyle w:val="Normal"/>
         <w:tabs>
-          <w:tab w:val="clear" w:pos="720"/>
-          <w:tab w:val="left" w:pos="4580" w:leader="none"/>
+          <w:tab w:val="left" w:pos="4580"/>
         </w:tabs>
-        <w:spacing w:lineRule="auto" w:line="240" w:before="0" w:after="0"/>
+        <w:spacing w:after="0" w:line="240" w:lineRule="auto"/>
         <w:rPr>
           <w:rFonts w:cs="Times New Roman"/>
           <w:bCs/>
@@ -269,104 +315,225 @@
           <w:szCs w:val="20"/>
         </w:rPr>
         <w:br/>
-      </w:r>
-      <w:r>
-        <w:rPr>
-          <w:rFonts w:cs="Times New Roman"/>
-          <w:bCs/>
-          <w:iCs/>
-          <w:sz w:val="20"/>
-          <w:szCs w:val="20"/>
-        </w:rPr>
-        <w:t xml:space="preserve">• Machine Learning &amp; AI: Large Language Models (LLMs) · Retrieval-Augmented Generation (RAG) · Supervised &amp; Unsupervised Learning · Deep Learning · NLP · Transformers · Model Training &amp; Deployment · Model Optimization</w:t>
-      </w:r>
-      <w:r>
-        <w:br/>
-      </w:r>
-      <w:r>
-        <w:rPr>
-          <w:rFonts w:cs="Times New Roman"/>
-          <w:bCs/>
-          <w:iCs/>
-          <w:sz w:val="20"/>
-          <w:szCs w:val="20"/>
-        </w:rPr>
-        <w:t xml:space="preserve">• Programming: Python · Pandas · NumPy · PyTorch · TensorFlow · SQL · Go</w:t>
-      </w:r>
-      <w:r>
-        <w:br/>
-      </w:r>
-      <w:r>
-        <w:rPr>
-          <w:rFonts w:cs="Times New Roman"/>
-          <w:bCs/>
-          <w:iCs/>
-          <w:sz w:val="20"/>
-          <w:szCs w:val="20"/>
-        </w:rPr>
-        <w:t xml:space="preserve">• Cloud &amp; Infrastructure: AWS · Azure · Google Cloud Platform · Oracle Cloud Infrastructure · Terraform (IaC) · Ansible · Kubernetes · Docker · NVIDIA Triton</w:t>
-      </w:r>
-      <w:r>
-        <w:br/>
-      </w:r>
-      <w:r>
-        <w:rPr>
-          <w:rFonts w:cs="Times New Roman"/>
-          <w:bCs/>
-          <w:iCs/>
-          <w:sz w:val="20"/>
-          <w:szCs w:val="20"/>
-        </w:rPr>
-        <w:t xml:space="preserve">• MLOps &amp; DevOps: CI/CD (GitHub Actions, Azure DevOps, Jenkins) · GitHub · ML Pipelines · Model Versioning · Automated Testing · Observability · Infrastructure Automation</w:t>
-      </w:r>
-      <w:r>
-        <w:br/>
-      </w:r>
-      <w:r>
-        <w:rPr>
-          <w:rFonts w:cs="Times New Roman"/>
-          <w:bCs/>
-          <w:iCs/>
-          <w:sz w:val="20"/>
-          <w:szCs w:val="20"/>
-        </w:rPr>
-        <w:t xml:space="preserve">• Backend &amp; APIs: RESTful APIs · Microservices · FastAPI · gRPC · Distributed Systems</w:t>
-      </w:r>
-      <w:r>
-        <w:br/>
-      </w:r>
-      <w:r>
-        <w:rPr>
-          <w:rFonts w:cs="Times New Roman"/>
-          <w:bCs/>
-          <w:iCs/>
-          <w:sz w:val="20"/>
-          <w:szCs w:val="20"/>
-        </w:rPr>
-        <w:t xml:space="preserve">• Data Engineering: Spark · Kafka · Flink · OCI Streaming/Data Flow · ETL Pipelines · Feature Engineering · Data Warehousing · BigQuery · Apache Beam · Dataflow</w:t>
-      </w:r>
-      <w:r>
-        <w:br/>
-      </w:r>
-      <w:r>
-        <w:rPr>
-          <w:rFonts w:cs="Times New Roman"/>
-          <w:bCs/>
-          <w:iCs/>
-          <w:sz w:val="20"/>
-          <w:szCs w:val="20"/>
-        </w:rPr>
-        <w:t xml:space="preserve">• Collaboration: Code Reviews · Cross-functional Collaboration · Technical Leadership · Agile/Scrum · Stakeholder Communication</w:t>
+        <w:t>• Machine Learning &amp; AI: Large Language Models (LLMs) · Retrieval-Augmented Generation (RAG) · Supervised &amp; Unsupervised Learning · Deep Learning · NLP · Transformers · Model Training &amp; Deployment · Model Optimization</w:t>
+      </w:r>
+      <w:r>
+        <w:br/>
+      </w:r>
+      <w:r>
+        <w:rPr>
+          <w:rFonts w:cs="Times New Roman"/>
+          <w:bCs/>
+          <w:iCs/>
+          <w:sz w:val="20"/>
+          <w:szCs w:val="20"/>
+        </w:rPr>
+        <w:t xml:space="preserve">• Programming: Python · Pandas · NumPy · </w:t>
+      </w:r>
+      <w:proofErr w:type="spellStart"/>
+      <w:r>
+        <w:rPr>
+          <w:rFonts w:cs="Times New Roman"/>
+          <w:bCs/>
+          <w:iCs/>
+          <w:sz w:val="20"/>
+          <w:szCs w:val="20"/>
+        </w:rPr>
+        <w:t>PyTorch</w:t>
+      </w:r>
+      <w:proofErr w:type="spellEnd"/>
+      <w:r>
+        <w:rPr>
+          <w:rFonts w:cs="Times New Roman"/>
+          <w:bCs/>
+          <w:iCs/>
+          <w:sz w:val="20"/>
+          <w:szCs w:val="20"/>
+        </w:rPr>
+        <w:t xml:space="preserve"> · TensorFlow · SQL · Go</w:t>
+      </w:r>
+      <w:r>
+        <w:br/>
+      </w:r>
+      <w:r>
+        <w:rPr>
+          <w:rFonts w:cs="Times New Roman"/>
+          <w:bCs/>
+          <w:iCs/>
+          <w:sz w:val="20"/>
+          <w:szCs w:val="20"/>
+        </w:rPr>
+        <w:t>• Cloud &amp; Infrastructure: AWS · Azure · Google Cloud Platform · Oracle Cloud Infrastructure · Terraform (</w:t>
+      </w:r>
+      <w:proofErr w:type="spellStart"/>
+      <w:r>
+        <w:rPr>
+          <w:rFonts w:cs="Times New Roman"/>
+          <w:bCs/>
+          <w:iCs/>
+          <w:sz w:val="20"/>
+          <w:szCs w:val="20"/>
+        </w:rPr>
+        <w:t>IaC</w:t>
+      </w:r>
+      <w:proofErr w:type="spellEnd"/>
+      <w:r>
+        <w:rPr>
+          <w:rFonts w:cs="Times New Roman"/>
+          <w:bCs/>
+          <w:iCs/>
+          <w:sz w:val="20"/>
+          <w:szCs w:val="20"/>
+        </w:rPr>
+        <w:t>) · Ansible · Kubernetes · Docker · NVIDIA Triton</w:t>
+      </w:r>
+      <w:r>
+        <w:br/>
+      </w:r>
+      <w:r>
+        <w:rPr>
+          <w:rFonts w:cs="Times New Roman"/>
+          <w:bCs/>
+          <w:iCs/>
+          <w:sz w:val="20"/>
+          <w:szCs w:val="20"/>
+        </w:rPr>
+        <w:t xml:space="preserve">• </w:t>
+      </w:r>
+      <w:proofErr w:type="spellStart"/>
+      <w:r>
+        <w:rPr>
+          <w:rFonts w:cs="Times New Roman"/>
+          <w:bCs/>
+          <w:iCs/>
+          <w:sz w:val="20"/>
+          <w:szCs w:val="20"/>
+        </w:rPr>
+        <w:t>MLOps</w:t>
+      </w:r>
+      <w:proofErr w:type="spellEnd"/>
+      <w:r>
+        <w:rPr>
+          <w:rFonts w:cs="Times New Roman"/>
+          <w:bCs/>
+          <w:iCs/>
+          <w:sz w:val="20"/>
+          <w:szCs w:val="20"/>
+        </w:rPr>
+        <w:t xml:space="preserve"> &amp; DevOps: CI/CD (GitHub Actions, Azure DevOps, Jenkins) · GitHub · ML Pipelines · Model Versioning · Automated Testing · Observability · Infrastructure Automation</w:t>
+      </w:r>
+      <w:r>
+        <w:br/>
+      </w:r>
+      <w:r>
+        <w:rPr>
+          <w:rFonts w:cs="Times New Roman"/>
+          <w:bCs/>
+          <w:iCs/>
+          <w:sz w:val="20"/>
+          <w:szCs w:val="20"/>
+        </w:rPr>
+        <w:t xml:space="preserve">• Backend &amp; APIs: RESTful APIs · Microservices · </w:t>
+      </w:r>
+      <w:proofErr w:type="spellStart"/>
+      <w:r>
+        <w:rPr>
+          <w:rFonts w:cs="Times New Roman"/>
+          <w:bCs/>
+          <w:iCs/>
+          <w:sz w:val="20"/>
+          <w:szCs w:val="20"/>
+        </w:rPr>
+        <w:t>FastAPI</w:t>
+      </w:r>
+      <w:proofErr w:type="spellEnd"/>
+      <w:r>
+        <w:rPr>
+          <w:rFonts w:cs="Times New Roman"/>
+          <w:bCs/>
+          <w:iCs/>
+          <w:sz w:val="20"/>
+          <w:szCs w:val="20"/>
+        </w:rPr>
+        <w:t xml:space="preserve"> · </w:t>
+      </w:r>
+      <w:proofErr w:type="spellStart"/>
+      <w:r>
+        <w:rPr>
+          <w:rFonts w:cs="Times New Roman"/>
+          <w:bCs/>
+          <w:iCs/>
+          <w:sz w:val="20"/>
+          <w:szCs w:val="20"/>
+        </w:rPr>
+        <w:t>gRPC</w:t>
+      </w:r>
+      <w:proofErr w:type="spellEnd"/>
+      <w:r>
+        <w:rPr>
+          <w:rFonts w:cs="Times New Roman"/>
+          <w:bCs/>
+          <w:iCs/>
+          <w:sz w:val="20"/>
+          <w:szCs w:val="20"/>
+        </w:rPr>
+        <w:t xml:space="preserve"> · Distributed Systems</w:t>
+      </w:r>
+      <w:r>
+        <w:br/>
+      </w:r>
+      <w:r>
+        <w:rPr>
+          <w:rFonts w:cs="Times New Roman"/>
+          <w:bCs/>
+          <w:iCs/>
+          <w:sz w:val="20"/>
+          <w:szCs w:val="20"/>
+        </w:rPr>
+        <w:t xml:space="preserve">• Data Engineering: Spark · Kafka · Flink · OCI Streaming/Data Flow · ETL Pipelines · Feature Engineering · Data Warehousing · </w:t>
+      </w:r>
+      <w:proofErr w:type="spellStart"/>
+      <w:r>
+        <w:rPr>
+          <w:rFonts w:cs="Times New Roman"/>
+          <w:bCs/>
+          <w:iCs/>
+          <w:sz w:val="20"/>
+          <w:szCs w:val="20"/>
+        </w:rPr>
+        <w:t>BigQuery</w:t>
+      </w:r>
+      <w:proofErr w:type="spellEnd"/>
+      <w:r>
+        <w:rPr>
+          <w:rFonts w:cs="Times New Roman"/>
+          <w:bCs/>
+          <w:iCs/>
+          <w:sz w:val="20"/>
+          <w:szCs w:val="20"/>
+        </w:rPr>
+        <w:t xml:space="preserve"> · Apache Beam · Dataflow</w:t>
+      </w:r>
+      <w:r>
+        <w:br/>
+      </w:r>
+      <w:r>
+        <w:rPr>
+          <w:rFonts w:cs="Times New Roman"/>
+          <w:bCs/>
+          <w:iCs/>
+          <w:sz w:val="20"/>
+          <w:szCs w:val="20"/>
+        </w:rPr>
+        <w:t>• Collaboration: Code Reviews · Cross-functional Collaboration · Technical Leadership · Agile/Scrum · Stakeholder Communication</w:t>
       </w:r>
     </w:p>
     <w:p>
       <w:pPr>
-        <w:pStyle w:val="Normal"/>
         <w:tabs>
-          <w:tab w:val="clear" w:pos="720"/>
-          <w:tab w:val="left" w:pos="4580" w:leader="none"/>
+          <w:tab w:val="left" w:pos="4580"/>
         </w:tabs>
-        <w:spacing w:lineRule="auto" w:line="240" w:before="0" w:after="0"/>
+        <w:spacing w:after="0" w:line="240" w:lineRule="auto"/>
         <w:rPr>
           <w:rFonts w:cs="Times New Roman"/>
           <w:bCs/>
@@ -376,22 +543,21 @@
         </w:rPr>
       </w:pPr>
       <w:r>
-        <w:rPr/>
+        <w:rPr>
+          <w:noProof/>
+        </w:rPr>
         <mc:AlternateContent>
           <mc:Choice Requires="wps">
             <w:drawing>
-              <wp:inline distT="0" distB="0" distL="0" distR="0">
+              <wp:inline distT="0" distB="0" distL="0" distR="0" wp14:anchorId="1528A370" wp14:editId="5312C166">
                 <wp:extent cx="6858000" cy="9525"/>
                 <wp:effectExtent l="0" t="0" r="0" b="0"/>
-                <wp:docPr id="3" name=""/>
+                <wp:docPr id="3" name="Rectangle 3"/>
+                <wp:cNvGraphicFramePr/>
                 <a:graphic xmlns:a="http://schemas.openxmlformats.org/drawingml/2006/main">
                   <a:graphicData uri="http://schemas.microsoft.com/office/word/2010/wordprocessingShape">
                     <wps:wsp>
                       <wps:cNvSpPr/>
-                      <wps:nvSpPr>
-                        <wps:cNvPr id="4" name=""/>
-                        <wps:cNvSpPr/>
-                      </wps:nvSpPr>
                       <wps:spPr>
                         <a:xfrm>
                           <a:off x="0" y="0"/>
@@ -401,7 +567,7 @@
                           <a:avLst/>
                         </a:prstGeom>
                         <a:solidFill>
-                          <a:srgbClr val="a0a0a0"/>
+                          <a:srgbClr val="A0A0A0"/>
                         </a:solidFill>
                         <a:ln w="0">
                           <a:noFill/>
@@ -411,9 +577,6 @@
                     </wps:wsp>
                   </a:graphicData>
                 </a:graphic>
-                <wp14:sizeRelH relativeFrom="page">
-                  <wp14:pctWidth>100000</wp14:pctWidth>
-                </wp14:sizeRelH>
               </wp:inline>
             </w:drawing>
           </mc:Choice>
@@ -432,21 +595,17 @@
     <w:p>
       <w:pPr>
         <w:pStyle w:val="Heading2"/>
-        <w:rPr/>
       </w:pPr>
       <w:r>
-        <w:rPr/>
         <w:t>PROFESSIONAL EXPERIENCE</w:t>
       </w:r>
     </w:p>
     <w:p>
       <w:pPr>
-        <w:pStyle w:val="Normal"/>
         <w:tabs>
-          <w:tab w:val="clear" w:pos="720"/>
-          <w:tab w:val="left" w:pos="4580" w:leader="none"/>
+          <w:tab w:val="left" w:pos="4580"/>
         </w:tabs>
-        <w:spacing w:lineRule="auto" w:line="240" w:before="0" w:after="0"/>
+        <w:spacing w:after="0" w:line="240" w:lineRule="auto"/>
         <w:rPr>
           <w:rFonts w:cs="Times New Roman"/>
           <w:b/>
@@ -468,12 +627,10 @@
     </w:p>
     <w:p>
       <w:pPr>
-        <w:pStyle w:val="Normal"/>
         <w:tabs>
-          <w:tab w:val="clear" w:pos="720"/>
-          <w:tab w:val="left" w:pos="4580" w:leader="none"/>
+          <w:tab w:val="left" w:pos="4580"/>
         </w:tabs>
-        <w:spacing w:lineRule="auto" w:line="240" w:before="0" w:after="0"/>
+        <w:spacing w:after="0" w:line="240" w:lineRule="auto"/>
         <w:rPr>
           <w:rFonts w:cs="Times New Roman"/>
           <w:bCs/>
@@ -490,121 +647,219 @@
           <w:sz w:val="20"/>
           <w:szCs w:val="20"/>
         </w:rPr>
-        <w:t xml:space="preserve">Machine Learning Engineer | Meta | Dallas, TX | Jul 2022 – Present</w:t>
-      </w:r>
-      <w:r>
-        <w:br/>
-      </w:r>
-      <w:r>
-        <w:rPr>
-          <w:rFonts w:cs="Times New Roman"/>
-          <w:bCs/>
-          <w:iCs/>
-          <w:sz w:val="20"/>
-          <w:szCs w:val="20"/>
-        </w:rPr>
-        <w:t xml:space="preserve">• Designed, trained, and deployed large-scale deep learning and transformer-based models (PyTorch, TensorFlow) supporting conversational AI and multimodal systems used across Meta’s platforms.</w:t>
-      </w:r>
-      <w:r>
-        <w:br/>
-      </w:r>
-      <w:r>
-        <w:rPr>
-          <w:rFonts w:cs="Times New Roman"/>
-          <w:bCs/>
-          <w:iCs/>
-          <w:sz w:val="20"/>
-          <w:szCs w:val="20"/>
-        </w:rPr>
-        <w:t xml:space="preserve">• Led initiatives in AI systems design, including Retrieval-Augmented Generation (RAG) and LLM fine-tuning.</w:t>
-      </w:r>
-      <w:r>
-        <w:br/>
-      </w:r>
-      <w:r>
-        <w:rPr>
-          <w:rFonts w:cs="Times New Roman"/>
-          <w:bCs/>
-          <w:iCs/>
-          <w:sz w:val="20"/>
-          <w:szCs w:val="20"/>
-        </w:rPr>
-        <w:t xml:space="preserve">• Developed scalable services and tools to support GPU-accelerated AI pipelines using Python and Go, ensuring scalable, low-latency inference across GPU clusters.</w:t>
-      </w:r>
-      <w:r>
-        <w:br/>
-      </w:r>
-      <w:r>
-        <w:rPr>
-          <w:rFonts w:cs="Times New Roman"/>
-          <w:bCs/>
-          <w:iCs/>
-          <w:sz w:val="20"/>
-          <w:szCs w:val="20"/>
-        </w:rPr>
-        <w:t xml:space="preserve">• Implemented network automation frameworks using Terraform and Ansible for improved scalability and reduced operational overhead.</w:t>
-      </w:r>
-      <w:r>
-        <w:br/>
-      </w:r>
-      <w:r>
-        <w:rPr>
-          <w:rFonts w:cs="Times New Roman"/>
-          <w:bCs/>
-          <w:iCs/>
-          <w:sz w:val="20"/>
-          <w:szCs w:val="20"/>
-        </w:rPr>
-        <w:t xml:space="preserve">• Developed RESTful APIs (FastAPI) to expose model inference services, enabling seamless integration with product engineering teams across multiple applications.</w:t>
-      </w:r>
-      <w:r>
-        <w:br/>
-      </w:r>
-      <w:r>
-        <w:rPr>
-          <w:rFonts w:cs="Times New Roman"/>
-          <w:bCs/>
-          <w:iCs/>
-          <w:sz w:val="20"/>
-          <w:szCs w:val="20"/>
-        </w:rPr>
-        <w:t xml:space="preserve">• Partnered with AI platform teams to productionize models on Kubernetes using Docker and NVIDIA Triton.</w:t>
-      </w:r>
-      <w:r>
-        <w:br/>
-      </w:r>
-      <w:r>
-        <w:rPr>
-          <w:rFonts w:cs="Times New Roman"/>
-          <w:bCs/>
-          <w:iCs/>
-          <w:sz w:val="20"/>
-          <w:szCs w:val="20"/>
-        </w:rPr>
-        <w:t xml:space="preserve">• Implemented CI/CD workflows in GitHub Actions to automate testing, model validation, container builds, and deployment to cloud environments (AWS and GCP).</w:t>
-      </w:r>
-      <w:r>
-        <w:br/>
-      </w:r>
-      <w:r>
-        <w:rPr>
-          <w:rFonts w:cs="Times New Roman"/>
-          <w:bCs/>
-          <w:iCs/>
-          <w:sz w:val="20"/>
-          <w:szCs w:val="20"/>
-        </w:rPr>
-        <w:t xml:space="preserve">Technologies &amp; Skills: Python · PyTorch · TensorFlow · LLMs · RAG · FastAPI · RESTful APIs · Kubernetes · Docker · NVIDIA Triton · AWS · GCP · Terraform · Ansible · GitHub · CI/CD · ML Pipelines · Distributed Training · MLOps</w:t>
-      </w:r>
+        <w:t>Machine Learning Engineer | Meta | Dallas, TX | Jul 2022 – Present</w:t>
+      </w:r>
+      <w:r>
+        <w:br/>
+      </w:r>
+      <w:r>
+        <w:rPr>
+          <w:rFonts w:cs="Times New Roman"/>
+          <w:bCs/>
+          <w:iCs/>
+          <w:sz w:val="20"/>
+          <w:szCs w:val="20"/>
+        </w:rPr>
+        <w:t>• Designed, trained, and deployed large-scale deep learning and transformer-based models (</w:t>
+      </w:r>
+      <w:proofErr w:type="spellStart"/>
+      <w:r>
+        <w:rPr>
+          <w:rFonts w:cs="Times New Roman"/>
+          <w:bCs/>
+          <w:iCs/>
+          <w:sz w:val="20"/>
+          <w:szCs w:val="20"/>
+        </w:rPr>
+        <w:t>PyTorch</w:t>
+      </w:r>
+      <w:proofErr w:type="spellEnd"/>
+      <w:r>
+        <w:rPr>
+          <w:rFonts w:cs="Times New Roman"/>
+          <w:bCs/>
+          <w:iCs/>
+          <w:sz w:val="20"/>
+          <w:szCs w:val="20"/>
+        </w:rPr>
+        <w:t>, TensorFlow) supporting conversational AI and multimodal systems used across Meta’s platforms.</w:t>
+      </w:r>
+      <w:r>
+        <w:br/>
+      </w:r>
+      <w:r>
+        <w:rPr>
+          <w:rFonts w:cs="Times New Roman"/>
+          <w:bCs/>
+          <w:iCs/>
+          <w:sz w:val="20"/>
+          <w:szCs w:val="20"/>
+        </w:rPr>
+        <w:t>• Led initiatives in AI systems design, including Retrieval-Augmented Generation (RAG) and LLM fine-tuning.</w:t>
+      </w:r>
+      <w:r>
+        <w:br/>
+      </w:r>
+      <w:r>
+        <w:rPr>
+          <w:rFonts w:cs="Times New Roman"/>
+          <w:bCs/>
+          <w:iCs/>
+          <w:sz w:val="20"/>
+          <w:szCs w:val="20"/>
+        </w:rPr>
+        <w:t>• Developed scalable services and tools to support GPU-accelerated AI pipelines using Python and Go, ensuring scalable, low-latency inference across GPU clusters.</w:t>
+      </w:r>
+      <w:r>
+        <w:br/>
+      </w:r>
+      <w:r>
+        <w:rPr>
+          <w:rFonts w:cs="Times New Roman"/>
+          <w:bCs/>
+          <w:iCs/>
+          <w:sz w:val="20"/>
+          <w:szCs w:val="20"/>
+        </w:rPr>
+        <w:t>• Implemented network automation frameworks using Terraform and Ansible for improved scalability and reduced operational overhead.</w:t>
+      </w:r>
+      <w:r>
+        <w:br/>
+      </w:r>
+      <w:r>
+        <w:rPr>
+          <w:rFonts w:cs="Times New Roman"/>
+          <w:bCs/>
+          <w:iCs/>
+          <w:sz w:val="20"/>
+          <w:szCs w:val="20"/>
+        </w:rPr>
+        <w:t>• Developed RESTful APIs (</w:t>
+      </w:r>
+      <w:proofErr w:type="spellStart"/>
+      <w:r>
+        <w:rPr>
+          <w:rFonts w:cs="Times New Roman"/>
+          <w:bCs/>
+          <w:iCs/>
+          <w:sz w:val="20"/>
+          <w:szCs w:val="20"/>
+        </w:rPr>
+        <w:t>FastAPI</w:t>
+      </w:r>
+      <w:proofErr w:type="spellEnd"/>
+      <w:r>
+        <w:rPr>
+          <w:rFonts w:cs="Times New Roman"/>
+          <w:bCs/>
+          <w:iCs/>
+          <w:sz w:val="20"/>
+          <w:szCs w:val="20"/>
+        </w:rPr>
+        <w:t>) to expose model inference services, enabling seamless integration with product engineering teams across multiple applications.</w:t>
+      </w:r>
+      <w:r>
+        <w:br/>
+      </w:r>
+      <w:r>
+        <w:rPr>
+          <w:rFonts w:cs="Times New Roman"/>
+          <w:bCs/>
+          <w:iCs/>
+          <w:sz w:val="20"/>
+          <w:szCs w:val="20"/>
+        </w:rPr>
+        <w:t>• Partnered with AI platform teams to productionize models on Kubernetes using Docker and NVIDIA Triton.</w:t>
+      </w:r>
+      <w:r>
+        <w:br/>
+      </w:r>
+      <w:r>
+        <w:rPr>
+          <w:rFonts w:cs="Times New Roman"/>
+          <w:bCs/>
+          <w:iCs/>
+          <w:sz w:val="20"/>
+          <w:szCs w:val="20"/>
+        </w:rPr>
+        <w:t>• Implemented CI/CD workflows in GitHub Actions to automate testing, model validation, container builds, and deployment to cloud environments (AWS and GCP).</w:t>
+      </w:r>
+      <w:r>
+        <w:br/>
+      </w:r>
+      <w:r>
+        <w:rPr>
+          <w:rFonts w:cs="Times New Roman"/>
+          <w:bCs/>
+          <w:iCs/>
+          <w:sz w:val="20"/>
+          <w:szCs w:val="20"/>
+        </w:rPr>
+        <w:t xml:space="preserve">Technologies &amp; Skills: Python · </w:t>
+      </w:r>
+      <w:proofErr w:type="spellStart"/>
+      <w:r>
+        <w:rPr>
+          <w:rFonts w:cs="Times New Roman"/>
+          <w:bCs/>
+          <w:iCs/>
+          <w:sz w:val="20"/>
+          <w:szCs w:val="20"/>
+        </w:rPr>
+        <w:t>PyTorch</w:t>
+      </w:r>
+      <w:proofErr w:type="spellEnd"/>
+      <w:r>
+        <w:rPr>
+          <w:rFonts w:cs="Times New Roman"/>
+          <w:bCs/>
+          <w:iCs/>
+          <w:sz w:val="20"/>
+          <w:szCs w:val="20"/>
+        </w:rPr>
+        <w:t xml:space="preserve"> · TensorFlow · LLMs · RAG · </w:t>
+      </w:r>
+      <w:proofErr w:type="spellStart"/>
+      <w:r>
+        <w:rPr>
+          <w:rFonts w:cs="Times New Roman"/>
+          <w:bCs/>
+          <w:iCs/>
+          <w:sz w:val="20"/>
+          <w:szCs w:val="20"/>
+        </w:rPr>
+        <w:t>FastAPI</w:t>
+      </w:r>
+      <w:proofErr w:type="spellEnd"/>
+      <w:r>
+        <w:rPr>
+          <w:rFonts w:cs="Times New Roman"/>
+          <w:bCs/>
+          <w:iCs/>
+          <w:sz w:val="20"/>
+          <w:szCs w:val="20"/>
+        </w:rPr>
+        <w:t xml:space="preserve"> · RESTful APIs · Kubernetes · Docker · NVIDIA Triton · AWS · GCP · Terraform · Ansible · GitHub · CI/CD · ML Pipelines · Distributed Training · </w:t>
+      </w:r>
+      <w:proofErr w:type="spellStart"/>
+      <w:r>
+        <w:rPr>
+          <w:rFonts w:cs="Times New Roman"/>
+          <w:bCs/>
+          <w:iCs/>
+          <w:sz w:val="20"/>
+          <w:szCs w:val="20"/>
+        </w:rPr>
+        <w:t>MLOps</w:t>
+      </w:r>
+      <w:proofErr w:type="spellEnd"/>
     </w:p>
     <w:p>
       <w:pPr>
-        <w:pStyle w:val="Normal"/>
         <w:tabs>
-          <w:tab w:val="clear" w:pos="720"/>
-          <w:tab w:val="left" w:pos="4580" w:leader="none"/>
+          <w:tab w:val="left" w:pos="4580"/>
         </w:tabs>
-        <w:spacing w:lineRule="auto" w:line="240" w:before="0" w:after="0"/>
+        <w:spacing w:after="0" w:line="240" w:lineRule="auto"/>
         <w:rPr>
           <w:rFonts w:cs="Times New Roman"/>
           <w:bCs/>
@@ -614,22 +869,21 @@
         </w:rPr>
       </w:pPr>
       <w:r>
-        <w:rPr/>
+        <w:rPr>
+          <w:noProof/>
+        </w:rPr>
         <mc:AlternateContent>
           <mc:Choice Requires="wps">
             <w:drawing>
-              <wp:inline distT="0" distB="0" distL="0" distR="0">
+              <wp:inline distT="0" distB="0" distL="0" distR="0" wp14:anchorId="11924B5C" wp14:editId="3461D214">
                 <wp:extent cx="6858000" cy="9525"/>
                 <wp:effectExtent l="0" t="0" r="0" b="0"/>
-                <wp:docPr id="5" name=""/>
+                <wp:docPr id="5" name="Rectangle 5"/>
+                <wp:cNvGraphicFramePr/>
                 <a:graphic xmlns:a="http://schemas.openxmlformats.org/drawingml/2006/main">
                   <a:graphicData uri="http://schemas.microsoft.com/office/word/2010/wordprocessingShape">
                     <wps:wsp>
                       <wps:cNvSpPr/>
-                      <wps:nvSpPr>
-                        <wps:cNvPr id="6" name=""/>
-                        <wps:cNvSpPr/>
-                      </wps:nvSpPr>
                       <wps:spPr>
                         <a:xfrm>
                           <a:off x="0" y="0"/>
@@ -639,7 +893,7 @@
                           <a:avLst/>
                         </a:prstGeom>
                         <a:solidFill>
-                          <a:srgbClr val="a0a0a0"/>
+                          <a:srgbClr val="A0A0A0"/>
                         </a:solidFill>
                         <a:ln w="0">
                           <a:noFill/>
@@ -649,9 +903,6 @@
                     </wps:wsp>
                   </a:graphicData>
                 </a:graphic>
-                <wp14:sizeRelH relativeFrom="page">
-                  <wp14:pctWidth>100000</wp14:pctWidth>
-                </wp14:sizeRelH>
               </wp:inline>
             </w:drawing>
           </mc:Choice>
@@ -669,12 +920,10 @@
     </w:p>
     <w:p>
       <w:pPr>
-        <w:pStyle w:val="Normal"/>
         <w:tabs>
-          <w:tab w:val="clear" w:pos="720"/>
-          <w:tab w:val="left" w:pos="4580" w:leader="none"/>
+          <w:tab w:val="left" w:pos="4580"/>
         </w:tabs>
-        <w:spacing w:lineRule="auto" w:line="240" w:before="0" w:after="0"/>
+        <w:spacing w:after="0" w:line="240" w:lineRule="auto"/>
         <w:rPr>
           <w:rFonts w:cs="Times New Roman"/>
           <w:b/>
@@ -696,12 +945,10 @@
     </w:p>
     <w:p>
       <w:pPr>
-        <w:pStyle w:val="Normal"/>
         <w:tabs>
-          <w:tab w:val="clear" w:pos="720"/>
-          <w:tab w:val="left" w:pos="4580" w:leader="none"/>
+          <w:tab w:val="left" w:pos="4580"/>
         </w:tabs>
-        <w:spacing w:lineRule="auto" w:line="240" w:before="0" w:after="0"/>
+        <w:spacing w:after="0" w:line="240" w:lineRule="auto"/>
         <w:rPr>
           <w:rFonts w:cs="Times New Roman"/>
           <w:bCs/>
@@ -718,108 +965,206 @@
           <w:sz w:val="20"/>
           <w:szCs w:val="20"/>
         </w:rPr>
-        <w:t xml:space="preserve">Machine Learning Engineer | The Michaels Companies, Inc | Irving, TX | Aug 2020 – Jul 2022</w:t>
-      </w:r>
-      <w:r>
-        <w:br/>
-      </w:r>
-      <w:r>
-        <w:rPr>
-          <w:rFonts w:cs="Times New Roman"/>
-          <w:bCs/>
-          <w:iCs/>
-          <w:sz w:val="20"/>
-          <w:szCs w:val="20"/>
-        </w:rPr>
-        <w:t xml:space="preserve">• Designed and implemented machine learning algorithms for recommendation systems and customer segmentation used across e-commerce and in-store platforms.</w:t>
-      </w:r>
-      <w:r>
-        <w:br/>
-      </w:r>
-      <w:r>
-        <w:rPr>
-          <w:rFonts w:cs="Times New Roman"/>
-          <w:bCs/>
-          <w:iCs/>
-          <w:sz w:val="20"/>
-          <w:szCs w:val="20"/>
-        </w:rPr>
-        <w:t xml:space="preserve">• Built scalable ETL and feature engineering pipelines using Python, Pandas, SQL, Apache Beam, and BigQuery to support model training and real-time inference.</w:t>
-      </w:r>
-      <w:r>
-        <w:br/>
-      </w:r>
-      <w:r>
-        <w:rPr>
-          <w:rFonts w:cs="Times New Roman"/>
-          <w:bCs/>
-          <w:iCs/>
-          <w:sz w:val="20"/>
-          <w:szCs w:val="20"/>
-        </w:rPr>
-        <w:t xml:space="preserve">• Deployed deep learning and gradient-boosting models (PyTorch, TensorFlow, scikit-learn) to production using Docker and Kubernetes.</w:t>
-      </w:r>
-      <w:r>
-        <w:br/>
-      </w:r>
-      <w:r>
-        <w:rPr>
-          <w:rFonts w:cs="Times New Roman"/>
-          <w:bCs/>
-          <w:iCs/>
-          <w:sz w:val="20"/>
-          <w:szCs w:val="20"/>
-        </w:rPr>
-        <w:t xml:space="preserve">• Developed RESTful microservices to integrate AI models directly into web and mobile applications, collaborating closely with line-of-business engineering teams.</w:t>
-      </w:r>
-      <w:r>
-        <w:br/>
-      </w:r>
-      <w:r>
-        <w:rPr>
-          <w:rFonts w:cs="Times New Roman"/>
-          <w:bCs/>
-          <w:iCs/>
-          <w:sz w:val="20"/>
-          <w:szCs w:val="20"/>
-        </w:rPr>
-        <w:t xml:space="preserve">• Established CI/CD pipelines in GitHub and Azure DevOps for automated model testing, containerization, and cloud deployment.</w:t>
-      </w:r>
-      <w:r>
-        <w:br/>
-      </w:r>
-      <w:r>
-        <w:rPr>
-          <w:rFonts w:cs="Times New Roman"/>
-          <w:bCs/>
-          <w:iCs/>
-          <w:sz w:val="20"/>
-          <w:szCs w:val="20"/>
-        </w:rPr>
-        <w:t xml:space="preserve">• Migrated ML workloads to Google Cloud Platform and Azure, provisioning infrastructure with Terraform to improve scalability and reduce operational overhead.</w:t>
-      </w:r>
-      <w:r>
-        <w:br/>
-      </w:r>
-      <w:r>
-        <w:rPr>
-          <w:rFonts w:cs="Times New Roman"/>
-          <w:bCs/>
-          <w:iCs/>
-          <w:sz w:val="20"/>
-          <w:szCs w:val="20"/>
-        </w:rPr>
-        <w:t xml:space="preserve">Technologies &amp; Skills: Python · Pandas · NumPy · PyTorch · TensorFlow · scikit-learn · SQL · BigQuery · Apache Beam · GCP · Azure · Terraform · Docker · Kubernetes · RESTful APIs · GitHub · CI/CD · ETL Pipelines · MLOps</w:t>
-      </w:r>
+        <w:t>Machine Learning Engineer | The Michaels Companies, Inc | Irving, TX | Aug 2020 – Jul 2022</w:t>
+      </w:r>
+      <w:r>
+        <w:br/>
+      </w:r>
+      <w:r>
+        <w:rPr>
+          <w:rFonts w:cs="Times New Roman"/>
+          <w:bCs/>
+          <w:iCs/>
+          <w:sz w:val="20"/>
+          <w:szCs w:val="20"/>
+        </w:rPr>
+        <w:t>• Designed and implemented machine learning algorithms for recommendation systems and customer segmentation used across e-commerce and in-store platforms.</w:t>
+      </w:r>
+      <w:r>
+        <w:br/>
+      </w:r>
+      <w:r>
+        <w:rPr>
+          <w:rFonts w:cs="Times New Roman"/>
+          <w:bCs/>
+          <w:iCs/>
+          <w:sz w:val="20"/>
+          <w:szCs w:val="20"/>
+        </w:rPr>
+        <w:t xml:space="preserve">• Built scalable ETL and feature engineering pipelines using Python, Pandas, SQL, Apache Beam, and </w:t>
+      </w:r>
+      <w:proofErr w:type="spellStart"/>
+      <w:r>
+        <w:rPr>
+          <w:rFonts w:cs="Times New Roman"/>
+          <w:bCs/>
+          <w:iCs/>
+          <w:sz w:val="20"/>
+          <w:szCs w:val="20"/>
+        </w:rPr>
+        <w:t>BigQuery</w:t>
+      </w:r>
+      <w:proofErr w:type="spellEnd"/>
+      <w:r>
+        <w:rPr>
+          <w:rFonts w:cs="Times New Roman"/>
+          <w:bCs/>
+          <w:iCs/>
+          <w:sz w:val="20"/>
+          <w:szCs w:val="20"/>
+        </w:rPr>
+        <w:t xml:space="preserve"> to support model training and real-time inference.</w:t>
+      </w:r>
+      <w:r>
+        <w:br/>
+      </w:r>
+      <w:r>
+        <w:rPr>
+          <w:rFonts w:cs="Times New Roman"/>
+          <w:bCs/>
+          <w:iCs/>
+          <w:sz w:val="20"/>
+          <w:szCs w:val="20"/>
+        </w:rPr>
+        <w:t>• Deployed deep learning and gradient-boosting models (</w:t>
+      </w:r>
+      <w:proofErr w:type="spellStart"/>
+      <w:r>
+        <w:rPr>
+          <w:rFonts w:cs="Times New Roman"/>
+          <w:bCs/>
+          <w:iCs/>
+          <w:sz w:val="20"/>
+          <w:szCs w:val="20"/>
+        </w:rPr>
+        <w:t>PyTorch</w:t>
+      </w:r>
+      <w:proofErr w:type="spellEnd"/>
+      <w:r>
+        <w:rPr>
+          <w:rFonts w:cs="Times New Roman"/>
+          <w:bCs/>
+          <w:iCs/>
+          <w:sz w:val="20"/>
+          <w:szCs w:val="20"/>
+        </w:rPr>
+        <w:t>, TensorFlow, scikit-learn) to production using Docker and Kubernetes.</w:t>
+      </w:r>
+      <w:r>
+        <w:br/>
+      </w:r>
+      <w:r>
+        <w:rPr>
+          <w:rFonts w:cs="Times New Roman"/>
+          <w:bCs/>
+          <w:iCs/>
+          <w:sz w:val="20"/>
+          <w:szCs w:val="20"/>
+        </w:rPr>
+        <w:t>• Developed RESTful microservices to integrate AI models directly into web and mobile applications, collaborating closely with line-of-business engineering teams.</w:t>
+      </w:r>
+      <w:r>
+        <w:br/>
+      </w:r>
+      <w:r>
+        <w:rPr>
+          <w:rFonts w:cs="Times New Roman"/>
+          <w:bCs/>
+          <w:iCs/>
+          <w:sz w:val="20"/>
+          <w:szCs w:val="20"/>
+        </w:rPr>
+        <w:t>• Established CI/CD pipelines in GitHub and Azure DevOps for automated model testing, containerization, and cloud deployment.</w:t>
+      </w:r>
+      <w:r>
+        <w:br/>
+      </w:r>
+      <w:r>
+        <w:rPr>
+          <w:rFonts w:cs="Times New Roman"/>
+          <w:bCs/>
+          <w:iCs/>
+          <w:sz w:val="20"/>
+          <w:szCs w:val="20"/>
+        </w:rPr>
+        <w:t>• Migrated ML workloads to Google Cloud Platform and Azure, provisioning infrastructure with Terraform to improve scalability and reduce operational overhead.</w:t>
+      </w:r>
+      <w:r>
+        <w:br/>
+      </w:r>
+      <w:r>
+        <w:rPr>
+          <w:rFonts w:cs="Times New Roman"/>
+          <w:bCs/>
+          <w:iCs/>
+          <w:sz w:val="20"/>
+          <w:szCs w:val="20"/>
+        </w:rPr>
+        <w:t xml:space="preserve">Technologies &amp; Skills: Python · Pandas · NumPy · </w:t>
+      </w:r>
+      <w:proofErr w:type="spellStart"/>
+      <w:r>
+        <w:rPr>
+          <w:rFonts w:cs="Times New Roman"/>
+          <w:bCs/>
+          <w:iCs/>
+          <w:sz w:val="20"/>
+          <w:szCs w:val="20"/>
+        </w:rPr>
+        <w:t>PyTorch</w:t>
+      </w:r>
+      <w:proofErr w:type="spellEnd"/>
+      <w:r>
+        <w:rPr>
+          <w:rFonts w:cs="Times New Roman"/>
+          <w:bCs/>
+          <w:iCs/>
+          <w:sz w:val="20"/>
+          <w:szCs w:val="20"/>
+        </w:rPr>
+        <w:t xml:space="preserve"> · TensorFlow · scikit-learn · SQL · </w:t>
+      </w:r>
+      <w:proofErr w:type="spellStart"/>
+      <w:r>
+        <w:rPr>
+          <w:rFonts w:cs="Times New Roman"/>
+          <w:bCs/>
+          <w:iCs/>
+          <w:sz w:val="20"/>
+          <w:szCs w:val="20"/>
+        </w:rPr>
+        <w:t>BigQuery</w:t>
+      </w:r>
+      <w:proofErr w:type="spellEnd"/>
+      <w:r>
+        <w:rPr>
+          <w:rFonts w:cs="Times New Roman"/>
+          <w:bCs/>
+          <w:iCs/>
+          <w:sz w:val="20"/>
+          <w:szCs w:val="20"/>
+        </w:rPr>
+        <w:t xml:space="preserve"> · Apache Beam · GCP · Azure · Terraform · Docker · Kubernetes · RESTful APIs · GitHub · CI/CD · ETL Pipelines · </w:t>
+      </w:r>
+      <w:proofErr w:type="spellStart"/>
+      <w:r>
+        <w:rPr>
+          <w:rFonts w:cs="Times New Roman"/>
+          <w:bCs/>
+          <w:iCs/>
+          <w:sz w:val="20"/>
+          <w:szCs w:val="20"/>
+        </w:rPr>
+        <w:t>MLOps</w:t>
+      </w:r>
+      <w:proofErr w:type="spellEnd"/>
     </w:p>
     <w:p>
       <w:pPr>
-        <w:pStyle w:val="Normal"/>
         <w:tabs>
-          <w:tab w:val="clear" w:pos="720"/>
-          <w:tab w:val="left" w:pos="4580" w:leader="none"/>
+          <w:tab w:val="left" w:pos="4580"/>
         </w:tabs>
-        <w:spacing w:lineRule="auto" w:line="240" w:before="0" w:after="0"/>
+        <w:spacing w:after="0" w:line="240" w:lineRule="auto"/>
         <w:rPr>
           <w:rFonts w:cs="Times New Roman"/>
           <w:bCs/>
@@ -829,22 +1174,21 @@
         </w:rPr>
       </w:pPr>
       <w:r>
-        <w:rPr/>
+        <w:rPr>
+          <w:noProof/>
+        </w:rPr>
         <mc:AlternateContent>
           <mc:Choice Requires="wps">
             <w:drawing>
-              <wp:inline distT="0" distB="0" distL="0" distR="0">
+              <wp:inline distT="0" distB="0" distL="0" distR="0" wp14:anchorId="27C511F3" wp14:editId="4E4E5218">
                 <wp:extent cx="6858000" cy="9525"/>
                 <wp:effectExtent l="0" t="0" r="0" b="0"/>
-                <wp:docPr id="7" name=""/>
+                <wp:docPr id="7" name="Rectangle 7"/>
+                <wp:cNvGraphicFramePr/>
                 <a:graphic xmlns:a="http://schemas.openxmlformats.org/drawingml/2006/main">
                   <a:graphicData uri="http://schemas.microsoft.com/office/word/2010/wordprocessingShape">
                     <wps:wsp>
                       <wps:cNvSpPr/>
-                      <wps:nvSpPr>
-                        <wps:cNvPr id="8" name=""/>
-                        <wps:cNvSpPr/>
-                      </wps:nvSpPr>
                       <wps:spPr>
                         <a:xfrm>
                           <a:off x="0" y="0"/>
@@ -854,7 +1198,7 @@
                           <a:avLst/>
                         </a:prstGeom>
                         <a:solidFill>
-                          <a:srgbClr val="a0a0a0"/>
+                          <a:srgbClr val="A0A0A0"/>
                         </a:solidFill>
                         <a:ln w="0">
                           <a:noFill/>
@@ -864,9 +1208,6 @@
                     </wps:wsp>
                   </a:graphicData>
                 </a:graphic>
-                <wp14:sizeRelH relativeFrom="page">
-                  <wp14:pctWidth>100000</wp14:pctWidth>
-                </wp14:sizeRelH>
               </wp:inline>
             </w:drawing>
           </mc:Choice>
@@ -884,12 +1225,10 @@
     </w:p>
     <w:p>
       <w:pPr>
-        <w:pStyle w:val="Normal"/>
         <w:tabs>
-          <w:tab w:val="clear" w:pos="720"/>
-          <w:tab w:val="left" w:pos="4580" w:leader="none"/>
+          <w:tab w:val="left" w:pos="4580"/>
         </w:tabs>
-        <w:spacing w:lineRule="auto" w:line="240" w:before="0" w:after="0"/>
+        <w:spacing w:after="0" w:line="240" w:lineRule="auto"/>
         <w:rPr>
           <w:rFonts w:cs="Times New Roman"/>
           <w:b/>
@@ -911,12 +1250,10 @@
     </w:p>
     <w:p>
       <w:pPr>
-        <w:pStyle w:val="Normal"/>
         <w:tabs>
-          <w:tab w:val="clear" w:pos="720"/>
-          <w:tab w:val="left" w:pos="4580" w:leader="none"/>
+          <w:tab w:val="left" w:pos="4580"/>
         </w:tabs>
-        <w:spacing w:lineRule="auto" w:line="240" w:before="0" w:after="0"/>
+        <w:spacing w:after="0" w:line="240" w:lineRule="auto"/>
         <w:rPr>
           <w:rFonts w:cs="Times New Roman"/>
           <w:bCs/>
@@ -933,95 +1270,94 @@
           <w:sz w:val="20"/>
           <w:szCs w:val="20"/>
         </w:rPr>
-        <w:t xml:space="preserve">Data Scientist | University of Maryland, Baltimore County | Baltimore, MD | Feb 2018 – May 2020</w:t>
-      </w:r>
-      <w:r>
-        <w:br/>
-      </w:r>
-      <w:r>
-        <w:rPr>
-          <w:rFonts w:cs="Times New Roman"/>
-          <w:bCs/>
-          <w:iCs/>
-          <w:sz w:val="20"/>
-          <w:szCs w:val="20"/>
-        </w:rPr>
-        <w:t xml:space="preserve">• Designed and trained supervised and unsupervised machine learning models using Python, scikit-learn, TensorFlow, Pandas, and NumPy to analyze large academic and operational datasets.</w:t>
-      </w:r>
-      <w:r>
-        <w:br/>
-      </w:r>
-      <w:r>
-        <w:rPr>
-          <w:rFonts w:cs="Times New Roman"/>
-          <w:bCs/>
-          <w:iCs/>
-          <w:sz w:val="20"/>
-          <w:szCs w:val="20"/>
-        </w:rPr>
-        <w:t xml:space="preserve">• Built reproducible ML pipelines for preprocessing, model evaluation, and hyperparameter tuning, improving research reliability and repeatability.</w:t>
-      </w:r>
-      <w:r>
-        <w:br/>
-      </w:r>
-      <w:r>
-        <w:rPr>
-          <w:rFonts w:cs="Times New Roman"/>
-          <w:bCs/>
-          <w:iCs/>
-          <w:sz w:val="20"/>
-          <w:szCs w:val="20"/>
-        </w:rPr>
-        <w:t xml:space="preserve">• Developed data warehousing and SQL-based data integration processes to support analytics and predictive modeling initiatives.</w:t>
-      </w:r>
-      <w:r>
-        <w:br/>
-      </w:r>
-      <w:r>
-        <w:rPr>
-          <w:rFonts w:cs="Times New Roman"/>
-          <w:bCs/>
-          <w:iCs/>
-          <w:sz w:val="20"/>
-          <w:szCs w:val="20"/>
-        </w:rPr>
-        <w:t xml:space="preserve">• Collaborated with research and IT teams to deploy analytical tools via internal web services and dashboards.</w:t>
-      </w:r>
-      <w:r>
-        <w:br/>
-      </w:r>
-      <w:r>
-        <w:rPr>
-          <w:rFonts w:cs="Times New Roman"/>
-          <w:bCs/>
-          <w:iCs/>
-          <w:sz w:val="20"/>
-          <w:szCs w:val="20"/>
-        </w:rPr>
-        <w:t xml:space="preserve">• Presented findings to technical and non-technical stakeholders, translating complex ML concepts into actionable insights.</w:t>
-      </w:r>
-      <w:r>
-        <w:br/>
-      </w:r>
-      <w:r>
-        <w:rPr>
-          <w:rFonts w:cs="Times New Roman"/>
-          <w:bCs/>
-          <w:iCs/>
-          <w:sz w:val="20"/>
-          <w:szCs w:val="20"/>
-        </w:rPr>
-        <w:t xml:space="preserve">Technologies &amp; Skills: Python · Pandas · NumPy · scikit-learn · TensorFlow · SQL · ML Pipelines · Data Warehousing · Model Evaluation · Research Communication</w:t>
+        <w:lastRenderedPageBreak/>
+        <w:t>Data Scientist | University of Maryland, Baltimore County | Baltimore, MD | Feb 2018 – May 2020</w:t>
+      </w:r>
+      <w:r>
+        <w:br/>
+      </w:r>
+      <w:r>
+        <w:rPr>
+          <w:rFonts w:cs="Times New Roman"/>
+          <w:bCs/>
+          <w:iCs/>
+          <w:sz w:val="20"/>
+          <w:szCs w:val="20"/>
+        </w:rPr>
+        <w:t>• Designed and trained supervised and unsupervised machine learning models using Python, scikit-learn, TensorFlow, Pandas, and NumPy to analyze large academic and operational datasets.</w:t>
+      </w:r>
+      <w:r>
+        <w:br/>
+      </w:r>
+      <w:r>
+        <w:rPr>
+          <w:rFonts w:cs="Times New Roman"/>
+          <w:bCs/>
+          <w:iCs/>
+          <w:sz w:val="20"/>
+          <w:szCs w:val="20"/>
+        </w:rPr>
+        <w:t>• Built reproducible ML pipelines for preprocessing, model evaluation, and hyperparameter tuning, improving research reliability and repeatability.</w:t>
+      </w:r>
+      <w:r>
+        <w:br/>
+      </w:r>
+      <w:r>
+        <w:rPr>
+          <w:rFonts w:cs="Times New Roman"/>
+          <w:bCs/>
+          <w:iCs/>
+          <w:sz w:val="20"/>
+          <w:szCs w:val="20"/>
+        </w:rPr>
+        <w:t>• Developed data warehousing and SQL-based data integration processes to support analytics and predictive modeling initiatives.</w:t>
+      </w:r>
+      <w:r>
+        <w:br/>
+      </w:r>
+      <w:r>
+        <w:rPr>
+          <w:rFonts w:cs="Times New Roman"/>
+          <w:bCs/>
+          <w:iCs/>
+          <w:sz w:val="20"/>
+          <w:szCs w:val="20"/>
+        </w:rPr>
+        <w:t>• Collaborated with research and IT teams to deploy analytical tools via internal web services and dashboards.</w:t>
+      </w:r>
+      <w:r>
+        <w:br/>
+      </w:r>
+      <w:r>
+        <w:rPr>
+          <w:rFonts w:cs="Times New Roman"/>
+          <w:bCs/>
+          <w:iCs/>
+          <w:sz w:val="20"/>
+          <w:szCs w:val="20"/>
+        </w:rPr>
+        <w:t>• Presented findings to technical and non-technical stakeholders, translating complex ML concepts into actionable insights.</w:t>
+      </w:r>
+      <w:r>
+        <w:br/>
+      </w:r>
+      <w:r>
+        <w:rPr>
+          <w:rFonts w:cs="Times New Roman"/>
+          <w:bCs/>
+          <w:iCs/>
+          <w:sz w:val="20"/>
+          <w:szCs w:val="20"/>
+        </w:rPr>
+        <w:t>Technologies &amp; Skills: Python · Pandas · NumPy · scikit-learn · TensorFlow · SQL · ML Pipelines · Data Warehousing · Model Evaluation · Research Communication</w:t>
       </w:r>
     </w:p>
     <w:p>
       <w:pPr>
-        <w:pStyle w:val="Normal"/>
         <w:tabs>
-          <w:tab w:val="clear" w:pos="720"/>
-          <w:tab w:val="left" w:pos="4580" w:leader="none"/>
+          <w:tab w:val="left" w:pos="4580"/>
         </w:tabs>
-        <w:spacing w:lineRule="auto" w:line="240" w:before="0" w:after="0"/>
+        <w:spacing w:after="0" w:line="240" w:lineRule="auto"/>
         <w:rPr>
           <w:rFonts w:cs="Times New Roman"/>
           <w:bCs/>
@@ -1031,22 +1367,21 @@
         </w:rPr>
       </w:pPr>
       <w:r>
-        <w:rPr/>
+        <w:rPr>
+          <w:noProof/>
+        </w:rPr>
         <mc:AlternateContent>
           <mc:Choice Requires="wps">
             <w:drawing>
-              <wp:inline distT="0" distB="0" distL="0" distR="0">
+              <wp:inline distT="0" distB="0" distL="0" distR="0" wp14:anchorId="2DB0531D" wp14:editId="607144B1">
                 <wp:extent cx="6858000" cy="9525"/>
                 <wp:effectExtent l="0" t="0" r="0" b="0"/>
-                <wp:docPr id="9" name=""/>
+                <wp:docPr id="9" name="Rectangle 9"/>
+                <wp:cNvGraphicFramePr/>
                 <a:graphic xmlns:a="http://schemas.openxmlformats.org/drawingml/2006/main">
                   <a:graphicData uri="http://schemas.microsoft.com/office/word/2010/wordprocessingShape">
                     <wps:wsp>
                       <wps:cNvSpPr/>
-                      <wps:nvSpPr>
-                        <wps:cNvPr id="10" name=""/>
-                        <wps:cNvSpPr/>
-                      </wps:nvSpPr>
                       <wps:spPr>
                         <a:xfrm>
                           <a:off x="0" y="0"/>
@@ -1056,7 +1391,7 @@
                           <a:avLst/>
                         </a:prstGeom>
                         <a:solidFill>
-                          <a:srgbClr val="a0a0a0"/>
+                          <a:srgbClr val="A0A0A0"/>
                         </a:solidFill>
                         <a:ln w="0">
                           <a:noFill/>
@@ -1066,9 +1401,6 @@
                     </wps:wsp>
                   </a:graphicData>
                 </a:graphic>
-                <wp14:sizeRelH relativeFrom="page">
-                  <wp14:pctWidth>100000</wp14:pctWidth>
-                </wp14:sizeRelH>
               </wp:inline>
             </w:drawing>
           </mc:Choice>
@@ -1086,12 +1418,10 @@
     </w:p>
     <w:p>
       <w:pPr>
-        <w:pStyle w:val="Normal"/>
         <w:tabs>
-          <w:tab w:val="clear" w:pos="720"/>
-          <w:tab w:val="left" w:pos="4580" w:leader="none"/>
+          <w:tab w:val="left" w:pos="4580"/>
         </w:tabs>
-        <w:spacing w:lineRule="auto" w:line="240" w:before="0" w:after="0"/>
+        <w:spacing w:after="0" w:line="240" w:lineRule="auto"/>
         <w:rPr>
           <w:rFonts w:cs="Times New Roman"/>
           <w:b/>
@@ -1113,12 +1443,10 @@
     </w:p>
     <w:p>
       <w:pPr>
-        <w:pStyle w:val="Normal"/>
         <w:tabs>
-          <w:tab w:val="clear" w:pos="720"/>
-          <w:tab w:val="left" w:pos="4580" w:leader="none"/>
+          <w:tab w:val="left" w:pos="4580"/>
         </w:tabs>
-        <w:spacing w:lineRule="auto" w:line="240" w:before="0" w:after="0"/>
+        <w:spacing w:after="0" w:line="240" w:lineRule="auto"/>
         <w:rPr>
           <w:rFonts w:cs="Times New Roman"/>
           <w:bCs/>
@@ -1135,82 +1463,80 @@
           <w:sz w:val="20"/>
           <w:szCs w:val="20"/>
         </w:rPr>
-        <w:t xml:space="preserve">Research Assistant | University of Maryland, Baltimore County | Baltimore, MD | Sep 2016 – Feb 2018</w:t>
-      </w:r>
-      <w:r>
-        <w:br/>
-      </w:r>
-      <w:r>
-        <w:rPr>
-          <w:rFonts w:cs="Times New Roman"/>
-          <w:bCs/>
-          <w:iCs/>
-          <w:sz w:val="20"/>
-          <w:szCs w:val="20"/>
-        </w:rPr>
-        <w:t xml:space="preserve">• Assisted in developing predictive models for cybersecurity anomaly detection using supervised learning and NLP techniques.</w:t>
-      </w:r>
-      <w:r>
-        <w:br/>
-      </w:r>
-      <w:r>
-        <w:rPr>
-          <w:rFonts w:cs="Times New Roman"/>
-          <w:bCs/>
-          <w:iCs/>
-          <w:sz w:val="20"/>
-          <w:szCs w:val="20"/>
-        </w:rPr>
-        <w:t xml:space="preserve">• Implemented data preprocessing and feature extraction pipelines in Python, leveraging Pandas and NumPy for large-scale datasets.</w:t>
-      </w:r>
-      <w:r>
-        <w:br/>
-      </w:r>
-      <w:r>
-        <w:rPr>
-          <w:rFonts w:cs="Times New Roman"/>
-          <w:bCs/>
-          <w:iCs/>
-          <w:sz w:val="20"/>
-          <w:szCs w:val="20"/>
-        </w:rPr>
-        <w:t xml:space="preserve">• Experimented with early deep learning architectures and contributed to performance benchmarking and documentation.</w:t>
-      </w:r>
-      <w:r>
-        <w:br/>
-      </w:r>
-      <w:r>
-        <w:rPr>
-          <w:rFonts w:cs="Times New Roman"/>
-          <w:bCs/>
-          <w:iCs/>
-          <w:sz w:val="20"/>
-          <w:szCs w:val="20"/>
-        </w:rPr>
-        <w:t xml:space="preserve">• Used Git for version control and collaborated with faculty and graduate researchers in structured code reviews.</w:t>
-      </w:r>
-      <w:r>
-        <w:br/>
-      </w:r>
-      <w:r>
-        <w:rPr>
-          <w:rFonts w:cs="Times New Roman"/>
-          <w:bCs/>
-          <w:iCs/>
-          <w:sz w:val="20"/>
-          <w:szCs w:val="20"/>
-        </w:rPr>
-        <w:t xml:space="preserve">Technologies &amp; Skills: Python · Pandas · NumPy · scikit-learn · TensorFlow · SQL · Git · NLP · Data Preprocessing · Model Benchmarking</w:t>
+        <w:t>Research Assistant | University of Maryland, Baltimore County | Baltimore, MD | Sep 2016 – Feb 2018</w:t>
+      </w:r>
+      <w:r>
+        <w:br/>
+      </w:r>
+      <w:r>
+        <w:rPr>
+          <w:rFonts w:cs="Times New Roman"/>
+          <w:bCs/>
+          <w:iCs/>
+          <w:sz w:val="20"/>
+          <w:szCs w:val="20"/>
+        </w:rPr>
+        <w:t>• Assisted in developing predictive models for cybersecurity anomaly detection using supervised learning and NLP techniques.</w:t>
+      </w:r>
+      <w:r>
+        <w:br/>
+      </w:r>
+      <w:r>
+        <w:rPr>
+          <w:rFonts w:cs="Times New Roman"/>
+          <w:bCs/>
+          <w:iCs/>
+          <w:sz w:val="20"/>
+          <w:szCs w:val="20"/>
+        </w:rPr>
+        <w:t>• Implemented data preprocessing and feature extraction pipelines in Python, leveraging Pandas and NumPy for large-scale datasets.</w:t>
+      </w:r>
+      <w:r>
+        <w:br/>
+      </w:r>
+      <w:r>
+        <w:rPr>
+          <w:rFonts w:cs="Times New Roman"/>
+          <w:bCs/>
+          <w:iCs/>
+          <w:sz w:val="20"/>
+          <w:szCs w:val="20"/>
+        </w:rPr>
+        <w:t>• Experimented with early deep learning architectures and contributed to performance benchmarking and documentation.</w:t>
+      </w:r>
+      <w:r>
+        <w:br/>
+      </w:r>
+      <w:r>
+        <w:rPr>
+          <w:rFonts w:cs="Times New Roman"/>
+          <w:bCs/>
+          <w:iCs/>
+          <w:sz w:val="20"/>
+          <w:szCs w:val="20"/>
+        </w:rPr>
+        <w:t>• Used Git for version control and collaborated with faculty and graduate researchers in structured code reviews.</w:t>
+      </w:r>
+      <w:r>
+        <w:br/>
+      </w:r>
+      <w:r>
+        <w:rPr>
+          <w:rFonts w:cs="Times New Roman"/>
+          <w:bCs/>
+          <w:iCs/>
+          <w:sz w:val="20"/>
+          <w:szCs w:val="20"/>
+        </w:rPr>
+        <w:t>Technologies &amp; Skills: Python · Pandas · NumPy · scikit-learn · TensorFlow · SQL · Git · NLP · Data Preprocessing · Model Benchmarking</w:t>
       </w:r>
     </w:p>
     <w:p>
       <w:pPr>
-        <w:pStyle w:val="Normal"/>
         <w:tabs>
-          <w:tab w:val="clear" w:pos="720"/>
-          <w:tab w:val="left" w:pos="4580" w:leader="none"/>
+          <w:tab w:val="left" w:pos="4580"/>
         </w:tabs>
-        <w:spacing w:lineRule="auto" w:line="240" w:before="0" w:after="0"/>
+        <w:spacing w:after="0" w:line="240" w:lineRule="auto"/>
         <w:rPr>
           <w:rFonts w:cs="Times New Roman"/>
           <w:bCs/>
@@ -1220,22 +1546,21 @@
         </w:rPr>
       </w:pPr>
       <w:r>
-        <w:rPr/>
+        <w:rPr>
+          <w:noProof/>
+        </w:rPr>
         <mc:AlternateContent>
           <mc:Choice Requires="wps">
             <w:drawing>
-              <wp:inline distT="0" distB="0" distL="0" distR="0">
+              <wp:inline distT="0" distB="0" distL="0" distR="0" wp14:anchorId="74652D3D" wp14:editId="68856F6C">
                 <wp:extent cx="6858000" cy="9525"/>
                 <wp:effectExtent l="0" t="0" r="0" b="0"/>
-                <wp:docPr id="11" name=""/>
+                <wp:docPr id="11" name="Rectangle 11"/>
+                <wp:cNvGraphicFramePr/>
                 <a:graphic xmlns:a="http://schemas.openxmlformats.org/drawingml/2006/main">
                   <a:graphicData uri="http://schemas.microsoft.com/office/word/2010/wordprocessingShape">
                     <wps:wsp>
                       <wps:cNvSpPr/>
-                      <wps:nvSpPr>
-                        <wps:cNvPr id="12" name=""/>
-                        <wps:cNvSpPr/>
-                      </wps:nvSpPr>
                       <wps:spPr>
                         <a:xfrm>
                           <a:off x="0" y="0"/>
@@ -1245,7 +1570,7 @@
                           <a:avLst/>
                         </a:prstGeom>
                         <a:solidFill>
-                          <a:srgbClr val="a0a0a0"/>
+                          <a:srgbClr val="A0A0A0"/>
                         </a:solidFill>
                         <a:ln w="0">
                           <a:noFill/>
@@ -1255,9 +1580,6 @@
                     </wps:wsp>
                   </a:graphicData>
                 </a:graphic>
-                <wp14:sizeRelH relativeFrom="page">
-                  <wp14:pctWidth>100000</wp14:pctWidth>
-                </wp14:sizeRelH>
               </wp:inline>
             </w:drawing>
           </mc:Choice>
@@ -1276,21 +1598,17 @@
     <w:p>
       <w:pPr>
         <w:pStyle w:val="Heading2"/>
-        <w:rPr/>
       </w:pPr>
       <w:r>
-        <w:rPr/>
         <w:t>EDUCATION</w:t>
       </w:r>
     </w:p>
     <w:p>
       <w:pPr>
-        <w:pStyle w:val="Normal"/>
         <w:tabs>
-          <w:tab w:val="clear" w:pos="720"/>
-          <w:tab w:val="left" w:pos="4580" w:leader="none"/>
+          <w:tab w:val="left" w:pos="4580"/>
         </w:tabs>
-        <w:spacing w:lineRule="auto" w:line="240" w:before="0" w:after="0"/>
+        <w:spacing w:after="0" w:line="240" w:lineRule="auto"/>
         <w:rPr>
           <w:rFonts w:cs="Times New Roman"/>
           <w:bCs/>
@@ -1308,18 +1626,25 @@
           <w:szCs w:val="20"/>
         </w:rPr>
         <w:t>Master’s degree in Computer Science</w:t>
+      </w:r>
+      <w:r>
+        <w:rPr>
+          <w:rFonts w:cs="Times New Roman"/>
+          <w:bCs/>
+          <w:iCs/>
+          <w:sz w:val="20"/>
+          <w:szCs w:val="20"/>
+        </w:rPr>
         <w:br/>
         <w:t>University of Maryland – College Park, MD | 2018 – 2020</w:t>
       </w:r>
     </w:p>
     <w:p>
       <w:pPr>
-        <w:pStyle w:val="Normal"/>
         <w:tabs>
-          <w:tab w:val="clear" w:pos="720"/>
-          <w:tab w:val="left" w:pos="4580" w:leader="none"/>
+          <w:tab w:val="left" w:pos="4580"/>
         </w:tabs>
-        <w:spacing w:lineRule="auto" w:line="240" w:before="0" w:after="0"/>
+        <w:spacing w:after="0" w:line="240" w:lineRule="auto"/>
         <w:rPr>
           <w:rFonts w:cs="Times New Roman"/>
           <w:bCs/>
@@ -1337,18 +1662,25 @@
           <w:szCs w:val="20"/>
         </w:rPr>
         <w:t>Bachelor’s degree in Computer Science</w:t>
+      </w:r>
+      <w:r>
+        <w:rPr>
+          <w:rFonts w:cs="Times New Roman"/>
+          <w:bCs/>
+          <w:iCs/>
+          <w:sz w:val="20"/>
+          <w:szCs w:val="20"/>
+        </w:rPr>
         <w:br/>
         <w:t>University of Maryland, Baltimore County – Baltimore, MD | 2013 – 2017</w:t>
       </w:r>
     </w:p>
     <w:p>
       <w:pPr>
-        <w:pStyle w:val="Normal"/>
         <w:tabs>
-          <w:tab w:val="clear" w:pos="720"/>
-          <w:tab w:val="left" w:pos="4580" w:leader="none"/>
+          <w:tab w:val="left" w:pos="4580"/>
         </w:tabs>
-        <w:spacing w:lineRule="auto" w:line="240" w:before="0" w:after="0"/>
+        <w:spacing w:after="0" w:line="240" w:lineRule="auto"/>
         <w:rPr>
           <w:rFonts w:cs="Times New Roman"/>
           <w:bCs/>
@@ -1357,65 +1689,73 @@
           <w:szCs w:val="20"/>
         </w:rPr>
       </w:pPr>
-      <w:r>
-        <w:rPr>
-          <w:rFonts w:cs="Times New Roman"/>
-          <w:bCs/>
-          <w:iCs/>
-          <w:sz w:val="20"/>
-          <w:szCs w:val="20"/>
-        </w:rPr>
-      </w:r>
     </w:p>
     <w:sectPr>
-      <w:footerReference w:type="even" r:id="rId3"/>
-      <w:footerReference w:type="default" r:id="rId4"/>
-      <w:footerReference w:type="first" r:id="rId5"/>
-      <w:type w:val="nextPage"/>
+      <w:footerReference w:type="even" r:id="rId9"/>
+      <w:footerReference w:type="default" r:id="rId10"/>
+      <w:footerReference w:type="first" r:id="rId11"/>
       <w:pgSz w:w="12240" w:h="15840"/>
-      <w:pgMar w:left="720" w:right="720" w:gutter="0" w:header="0" w:top="720" w:footer="284" w:bottom="720"/>
-      <w:pgNumType w:fmt="decimal"/>
-      <w:formProt w:val="false"/>
-      <w:textDirection w:val="lrTb"/>
-      <w:docGrid w:type="default" w:linePitch="360" w:charSpace="0"/>
+      <w:pgMar w:top="720" w:right="720" w:bottom="720" w:left="720" w:header="0" w:footer="284" w:gutter="0"/>
+      <w:cols w:space="720"/>
+      <w:formProt w:val="0"/>
+      <w:docGrid w:linePitch="360"/>
     </w:sectPr>
   </w:body>
 </w:document>
 </file>
 
+<file path=word/endnotes.xml><?xml version="1.0" encoding="utf-8"?>
+<w:endnotes xmlns:wpc="http://schemas.microsoft.com/office/word/2010/wordprocessingCanvas" xmlns:cx="http://schemas.microsoft.com/office/drawing/2014/chartex" xmlns:cx1="http://schemas.microsoft.com/office/drawing/2015/9/8/chartex" xmlns:cx2="http://schemas.microsoft.com/office/drawing/2015/10/21/chartex" xmlns:cx3="http://schemas.microsoft.com/office/drawing/2016/5/9/chartex" xmlns:cx4="http://schemas.microsoft.com/office/drawing/2016/5/10/chartex" xmlns:cx5="http://schemas.microsoft.com/office/drawing/2016/5/11/chartex" xmlns:cx6="http://schemas.microsoft.com/office/drawing/2016/5/12/chartex" xmlns:cx7="http://schemas.microsoft.com/office/drawing/2016/5/13/chartex" xmlns:cx8="http://schemas.microsoft.com/office/drawing/2016/5/14/chartex" xmlns:mc="http://schemas.openxmlformats.org/markup-compatibility/2006" xmlns:aink="http://schemas.microsoft.com/office/drawing/2016/ink" xmlns:am3d="http://schemas.microsoft.com/office/drawing/2017/model3d" xmlns:o="urn:schemas-microsoft-com:office:office" xmlns:oel="http://schemas.microsoft.com/office/2019/extlst" xmlns:r="http://schemas.openxmlformats.org/officeDocument/2006/relationships" xmlns:m="http://schemas.openxmlformats.org/officeDocument/2006/math" xmlns:v="urn:schemas-microsoft-com:vml" xmlns:wp14="http://schemas.microsoft.com/office/word/2010/wordprocessingDrawing" xmlns:wp="http://schemas.openxmlformats.org/drawingml/2006/wordprocessingDrawing" xmlns:w10="urn:schemas-microsoft-com:office:word" xmlns:w="http://schemas.openxmlformats.org/wordprocessingml/2006/main" xmlns:w14="http://schemas.microsoft.com/office/word/2010/wordml" xmlns:w15="http://schemas.microsoft.com/office/word/2012/wordml" xmlns:w16cex="http://schemas.microsoft.com/office/word/2018/wordml/cex" xmlns:w16cid="http://schemas.microsoft.com/office/word/2016/wordml/cid" xmlns:w16="http://schemas.microsoft.com/office/word/2018/wordml" xmlns:w16du="http://schemas.microsoft.com/office/word/2023/wordml/word16du" xmlns:w16sdtdh="http://schemas.microsoft.com/office/word/2020/wordml/sdtdatahash" xmlns:w16sdtfl="http://schemas.microsoft.com/office/word/2024/wordml/sdtformatlock" xmlns:w16se="http://schemas.microsoft.com/office/word/2015/wordml/symex" xmlns:wpg="http://schemas.microsoft.com/office/word/2010/wordprocessingGroup" xmlns:wpi="http://schemas.microsoft.com/office/word/2010/wordprocessingInk" xmlns:wne="http://schemas.microsoft.com/office/word/2006/wordml" xmlns:wps="http://schemas.microsoft.com/office/word/2010/wordprocessingShape" mc:Ignorable="w14 w15 w16se w16cid w16 w16cex w16sdtdh w16sdtfl w16du wp14">
+  <w:endnote w:type="separator" w:id="-1">
+    <w:p>
+      <w:pPr>
+        <w:spacing w:after="0" w:line="240" w:lineRule="auto"/>
+      </w:pPr>
+      <w:r>
+        <w:separator/>
+      </w:r>
+    </w:p>
+  </w:endnote>
+  <w:endnote w:type="continuationSeparator" w:id="0">
+    <w:p>
+      <w:pPr>
+        <w:spacing w:after="0" w:line="240" w:lineRule="auto"/>
+      </w:pPr>
+      <w:r>
+        <w:continuationSeparator/>
+      </w:r>
+    </w:p>
+  </w:endnote>
+</w:endnotes>
+</file>
+
 <file path=word/footer1.xml><?xml version="1.0" encoding="utf-8"?>
-<w:ftr xmlns:o="urn:schemas-microsoft-com:office:office" xmlns:r="http://schemas.openxmlformats.org/officeDocument/2006/relationships" xmlns:v="urn:schemas-microsoft-com:vml" xmlns:w="http://schemas.openxmlformats.org/wordprocessingml/2006/main" xmlns:w10="urn:schemas-microsoft-com:office:word" xmlns:wp="http://schemas.openxmlformats.org/drawingml/2006/wordprocessingDrawing" xmlns:wps="http://schemas.microsoft.com/office/word/2010/wordprocessingShape" xmlns:wpg="http://schemas.microsoft.com/office/word/2010/wordprocessingGroup" xmlns:mc="http://schemas.openxmlformats.org/markup-compatibility/2006" xmlns:wp14="http://schemas.microsoft.com/office/word/2010/wordprocessingDrawing" xmlns:w14="http://schemas.microsoft.com/office/word/2010/wordml" xmlns:w15="http://schemas.microsoft.com/office/word/2012/wordml" mc:Ignorable="w14 wp14 w15">
+<w:ftr xmlns:wpc="http://schemas.microsoft.com/office/word/2010/wordprocessingCanvas" xmlns:cx="http://schemas.microsoft.com/office/drawing/2014/chartex" xmlns:cx1="http://schemas.microsoft.com/office/drawing/2015/9/8/chartex" xmlns:cx2="http://schemas.microsoft.com/office/drawing/2015/10/21/chartex" xmlns:cx3="http://schemas.microsoft.com/office/drawing/2016/5/9/chartex" xmlns:cx4="http://schemas.microsoft.com/office/drawing/2016/5/10/chartex" xmlns:cx5="http://schemas.microsoft.com/office/drawing/2016/5/11/chartex" xmlns:cx6="http://schemas.microsoft.com/office/drawing/2016/5/12/chartex" xmlns:cx7="http://schemas.microsoft.com/office/drawing/2016/5/13/chartex" xmlns:cx8="http://schemas.microsoft.com/office/drawing/2016/5/14/chartex" xmlns:mc="http://schemas.openxmlformats.org/markup-compatibility/2006" xmlns:aink="http://schemas.microsoft.com/office/drawing/2016/ink" xmlns:am3d="http://schemas.microsoft.com/office/drawing/2017/model3d" xmlns:o="urn:schemas-microsoft-com:office:office" xmlns:oel="http://schemas.microsoft.com/office/2019/extlst" xmlns:r="http://schemas.openxmlformats.org/officeDocument/2006/relationships" xmlns:m="http://schemas.openxmlformats.org/officeDocument/2006/math" xmlns:v="urn:schemas-microsoft-com:vml" xmlns:wp14="http://schemas.microsoft.com/office/word/2010/wordprocessingDrawing" xmlns:wp="http://schemas.openxmlformats.org/drawingml/2006/wordprocessingDrawing" xmlns:w10="urn:schemas-microsoft-com:office:word" xmlns:w="http://schemas.openxmlformats.org/wordprocessingml/2006/main" xmlns:w14="http://schemas.microsoft.com/office/word/2010/wordml" xmlns:w15="http://schemas.microsoft.com/office/word/2012/wordml" xmlns:w16cex="http://schemas.microsoft.com/office/word/2018/wordml/cex" xmlns:w16cid="http://schemas.microsoft.com/office/word/2016/wordml/cid" xmlns:w16="http://schemas.microsoft.com/office/word/2018/wordml" xmlns:w16du="http://schemas.microsoft.com/office/word/2023/wordml/word16du" xmlns:w16sdtdh="http://schemas.microsoft.com/office/word/2020/wordml/sdtdatahash" xmlns:w16sdtfl="http://schemas.microsoft.com/office/word/2024/wordml/sdtformatlock" xmlns:w16se="http://schemas.microsoft.com/office/word/2015/wordml/symex" xmlns:wpg="http://schemas.microsoft.com/office/word/2010/wordprocessingGroup" xmlns:wpi="http://schemas.microsoft.com/office/word/2010/wordprocessingInk" xmlns:wne="http://schemas.microsoft.com/office/word/2006/wordml" xmlns:wps="http://schemas.microsoft.com/office/word/2010/wordprocessingShape" mc:Ignorable="w14 w15 w16se w16cid w16 w16cex w16sdtdh w16sdtfl w16du wp14">
   <w:p>
     <w:pPr>
       <w:pStyle w:val="Footer"/>
-      <w:rPr/>
     </w:pPr>
-    <w:r>
-      <w:rPr/>
-    </w:r>
   </w:p>
 </w:ftr>
 </file>
 
 <file path=word/footer2.xml><?xml version="1.0" encoding="utf-8"?>
-<w:ftr xmlns:o="urn:schemas-microsoft-com:office:office" xmlns:r="http://schemas.openxmlformats.org/officeDocument/2006/relationships" xmlns:v="urn:schemas-microsoft-com:vml" xmlns:w="http://schemas.openxmlformats.org/wordprocessingml/2006/main" xmlns:w10="urn:schemas-microsoft-com:office:word" xmlns:wp="http://schemas.openxmlformats.org/drawingml/2006/wordprocessingDrawing" xmlns:wps="http://schemas.microsoft.com/office/word/2010/wordprocessingShape" xmlns:wpg="http://schemas.microsoft.com/office/word/2010/wordprocessingGroup" xmlns:mc="http://schemas.openxmlformats.org/markup-compatibility/2006" xmlns:wp14="http://schemas.microsoft.com/office/word/2010/wordprocessingDrawing" xmlns:w14="http://schemas.microsoft.com/office/word/2010/wordml" xmlns:w15="http://schemas.microsoft.com/office/word/2012/wordml" mc:Ignorable="w14 wp14 w15">
+<w:ftr xmlns:wpc="http://schemas.microsoft.com/office/word/2010/wordprocessingCanvas" xmlns:cx="http://schemas.microsoft.com/office/drawing/2014/chartex" xmlns:cx1="http://schemas.microsoft.com/office/drawing/2015/9/8/chartex" xmlns:cx2="http://schemas.microsoft.com/office/drawing/2015/10/21/chartex" xmlns:cx3="http://schemas.microsoft.com/office/drawing/2016/5/9/chartex" xmlns:cx4="http://schemas.microsoft.com/office/drawing/2016/5/10/chartex" xmlns:cx5="http://schemas.microsoft.com/office/drawing/2016/5/11/chartex" xmlns:cx6="http://schemas.microsoft.com/office/drawing/2016/5/12/chartex" xmlns:cx7="http://schemas.microsoft.com/office/drawing/2016/5/13/chartex" xmlns:cx8="http://schemas.microsoft.com/office/drawing/2016/5/14/chartex" xmlns:mc="http://schemas.openxmlformats.org/markup-compatibility/2006" xmlns:aink="http://schemas.microsoft.com/office/drawing/2016/ink" xmlns:am3d="http://schemas.microsoft.com/office/drawing/2017/model3d" xmlns:o="urn:schemas-microsoft-com:office:office" xmlns:oel="http://schemas.microsoft.com/office/2019/extlst" xmlns:r="http://schemas.openxmlformats.org/officeDocument/2006/relationships" xmlns:m="http://schemas.openxmlformats.org/officeDocument/2006/math" xmlns:v="urn:schemas-microsoft-com:vml" xmlns:wp14="http://schemas.microsoft.com/office/word/2010/wordprocessingDrawing" xmlns:wp="http://schemas.openxmlformats.org/drawingml/2006/wordprocessingDrawing" xmlns:w10="urn:schemas-microsoft-com:office:word" xmlns:w="http://schemas.openxmlformats.org/wordprocessingml/2006/main" xmlns:w14="http://schemas.microsoft.com/office/word/2010/wordml" xmlns:w15="http://schemas.microsoft.com/office/word/2012/wordml" xmlns:w16cex="http://schemas.microsoft.com/office/word/2018/wordml/cex" xmlns:w16cid="http://schemas.microsoft.com/office/word/2016/wordml/cid" xmlns:w16="http://schemas.microsoft.com/office/word/2018/wordml" xmlns:w16du="http://schemas.microsoft.com/office/word/2023/wordml/word16du" xmlns:w16sdtdh="http://schemas.microsoft.com/office/word/2020/wordml/sdtdatahash" xmlns:w16sdtfl="http://schemas.microsoft.com/office/word/2024/wordml/sdtformatlock" xmlns:w16se="http://schemas.microsoft.com/office/word/2015/wordml/symex" xmlns:wpg="http://schemas.microsoft.com/office/word/2010/wordprocessingGroup" xmlns:wpi="http://schemas.microsoft.com/office/word/2010/wordprocessingInk" xmlns:wne="http://schemas.microsoft.com/office/word/2006/wordml" xmlns:wps="http://schemas.microsoft.com/office/word/2010/wordprocessingShape" mc:Ignorable="w14 w15 w16se w16cid w16 w16cex w16sdtdh w16sdtfl w16du wp14">
   <w:sdt>
     <w:sdtPr>
+      <w:id w:val="-1769616900"/>
       <w:docPartObj>
         <w:docPartGallery w:val="AutoText"/>
-        <w:docPartGallery w:val="AutoText"/>
       </w:docPartObj>
-      <w:id w:val="-1769616900"/>
     </w:sdtPr>
+    <w:sdtEndPr/>
     <w:sdtContent>
       <w:p>
         <w:pPr>
           <w:pStyle w:val="Footer"/>
           <w:jc w:val="right"/>
-          <w:rPr/>
         </w:pPr>
         <w:r>
-          <w:rPr/>
           <w:t xml:space="preserve">Page </w:t>
         </w:r>
         <w:r>
@@ -1429,37 +1769,36 @@
         <w:r>
           <w:rPr>
             <w:b/>
+            <w:bCs/>
             <w:szCs w:val="24"/>
-            <w:bCs/>
           </w:rPr>
           <w:instrText xml:space="preserve"> PAGE </w:instrText>
         </w:r>
         <w:r>
           <w:rPr>
             <w:b/>
+            <w:bCs/>
             <w:szCs w:val="24"/>
-            <w:bCs/>
           </w:rPr>
           <w:fldChar w:fldCharType="separate"/>
         </w:r>
         <w:r>
           <w:rPr>
             <w:b/>
+            <w:bCs/>
             <w:szCs w:val="24"/>
-            <w:bCs/>
           </w:rPr>
           <w:t>1</w:t>
         </w:r>
         <w:r>
           <w:rPr>
             <w:b/>
+            <w:bCs/>
             <w:szCs w:val="24"/>
-            <w:bCs/>
           </w:rPr>
           <w:fldChar w:fldCharType="end"/>
         </w:r>
         <w:r>
-          <w:rPr/>
           <w:t xml:space="preserve"> of </w:t>
         </w:r>
         <w:r>
@@ -1473,32 +1812,32 @@
         <w:r>
           <w:rPr>
             <w:b/>
+            <w:bCs/>
             <w:szCs w:val="24"/>
-            <w:bCs/>
           </w:rPr>
           <w:instrText xml:space="preserve"> NUMPAGES </w:instrText>
         </w:r>
         <w:r>
           <w:rPr>
             <w:b/>
+            <w:bCs/>
             <w:szCs w:val="24"/>
-            <w:bCs/>
           </w:rPr>
           <w:fldChar w:fldCharType="separate"/>
         </w:r>
         <w:r>
           <w:rPr>
             <w:b/>
+            <w:bCs/>
             <w:szCs w:val="24"/>
-            <w:bCs/>
           </w:rPr>
           <w:t>1</w:t>
         </w:r>
         <w:r>
           <w:rPr>
             <w:b/>
+            <w:bCs/>
             <w:szCs w:val="24"/>
-            <w:bCs/>
           </w:rPr>
           <w:fldChar w:fldCharType="end"/>
         </w:r>
@@ -1509,34 +1848,28 @@
     <w:pPr>
       <w:pStyle w:val="Footer"/>
       <w:jc w:val="right"/>
-      <w:rPr/>
     </w:pPr>
-    <w:r>
-      <w:rPr/>
-    </w:r>
   </w:p>
 </w:ftr>
 </file>
 
 <file path=word/footer3.xml><?xml version="1.0" encoding="utf-8"?>
-<w:ftr xmlns:o="urn:schemas-microsoft-com:office:office" xmlns:r="http://schemas.openxmlformats.org/officeDocument/2006/relationships" xmlns:v="urn:schemas-microsoft-com:vml" xmlns:w="http://schemas.openxmlformats.org/wordprocessingml/2006/main" xmlns:w10="urn:schemas-microsoft-com:office:word" xmlns:wp="http://schemas.openxmlformats.org/drawingml/2006/wordprocessingDrawing" xmlns:wps="http://schemas.microsoft.com/office/word/2010/wordprocessingShape" xmlns:wpg="http://schemas.microsoft.com/office/word/2010/wordprocessingGroup" xmlns:mc="http://schemas.openxmlformats.org/markup-compatibility/2006" xmlns:wp14="http://schemas.microsoft.com/office/word/2010/wordprocessingDrawing" xmlns:w14="http://schemas.microsoft.com/office/word/2010/wordml" xmlns:w15="http://schemas.microsoft.com/office/word/2012/wordml" mc:Ignorable="w14 wp14 w15">
+<w:ftr xmlns:wpc="http://schemas.microsoft.com/office/word/2010/wordprocessingCanvas" xmlns:cx="http://schemas.microsoft.com/office/drawing/2014/chartex" xmlns:cx1="http://schemas.microsoft.com/office/drawing/2015/9/8/chartex" xmlns:cx2="http://schemas.microsoft.com/office/drawing/2015/10/21/chartex" xmlns:cx3="http://schemas.microsoft.com/office/drawing/2016/5/9/chartex" xmlns:cx4="http://schemas.microsoft.com/office/drawing/2016/5/10/chartex" xmlns:cx5="http://schemas.microsoft.com/office/drawing/2016/5/11/chartex" xmlns:cx6="http://schemas.microsoft.com/office/drawing/2016/5/12/chartex" xmlns:cx7="http://schemas.microsoft.com/office/drawing/2016/5/13/chartex" xmlns:cx8="http://schemas.microsoft.com/office/drawing/2016/5/14/chartex" xmlns:mc="http://schemas.openxmlformats.org/markup-compatibility/2006" xmlns:aink="http://schemas.microsoft.com/office/drawing/2016/ink" xmlns:am3d="http://schemas.microsoft.com/office/drawing/2017/model3d" xmlns:o="urn:schemas-microsoft-com:office:office" xmlns:oel="http://schemas.microsoft.com/office/2019/extlst" xmlns:r="http://schemas.openxmlformats.org/officeDocument/2006/relationships" xmlns:m="http://schemas.openxmlformats.org/officeDocument/2006/math" xmlns:v="urn:schemas-microsoft-com:vml" xmlns:wp14="http://schemas.microsoft.com/office/word/2010/wordprocessingDrawing" xmlns:wp="http://schemas.openxmlformats.org/drawingml/2006/wordprocessingDrawing" xmlns:w10="urn:schemas-microsoft-com:office:word" xmlns:w="http://schemas.openxmlformats.org/wordprocessingml/2006/main" xmlns:w14="http://schemas.microsoft.com/office/word/2010/wordml" xmlns:w15="http://schemas.microsoft.com/office/word/2012/wordml" xmlns:w16cex="http://schemas.microsoft.com/office/word/2018/wordml/cex" xmlns:w16cid="http://schemas.microsoft.com/office/word/2016/wordml/cid" xmlns:w16="http://schemas.microsoft.com/office/word/2018/wordml" xmlns:w16du="http://schemas.microsoft.com/office/word/2023/wordml/word16du" xmlns:w16sdtdh="http://schemas.microsoft.com/office/word/2020/wordml/sdtdatahash" xmlns:w16sdtfl="http://schemas.microsoft.com/office/word/2024/wordml/sdtformatlock" xmlns:w16se="http://schemas.microsoft.com/office/word/2015/wordml/symex" xmlns:wpg="http://schemas.microsoft.com/office/word/2010/wordprocessingGroup" xmlns:wpi="http://schemas.microsoft.com/office/word/2010/wordprocessingInk" xmlns:wne="http://schemas.microsoft.com/office/word/2006/wordml" xmlns:wps="http://schemas.microsoft.com/office/word/2010/wordprocessingShape" mc:Ignorable="w14 w15 w16se w16cid w16 w16cex w16sdtdh w16sdtfl w16du wp14">
   <w:sdt>
     <w:sdtPr>
+      <w:id w:val="451609435"/>
       <w:docPartObj>
         <w:docPartGallery w:val="AutoText"/>
-        <w:docPartGallery w:val="AutoText"/>
       </w:docPartObj>
-      <w:id w:val="-1769616900"/>
     </w:sdtPr>
+    <w:sdtEndPr/>
     <w:sdtContent>
       <w:p>
         <w:pPr>
           <w:pStyle w:val="Footer"/>
           <w:jc w:val="right"/>
-          <w:rPr/>
         </w:pPr>
         <w:r>
-          <w:rPr/>
           <w:t xml:space="preserve">Page </w:t>
         </w:r>
         <w:r>
@@ -1550,37 +1883,36 @@
         <w:r>
           <w:rPr>
             <w:b/>
+            <w:bCs/>
             <w:szCs w:val="24"/>
-            <w:bCs/>
           </w:rPr>
           <w:instrText xml:space="preserve"> PAGE </w:instrText>
         </w:r>
         <w:r>
           <w:rPr>
             <w:b/>
+            <w:bCs/>
             <w:szCs w:val="24"/>
-            <w:bCs/>
           </w:rPr>
           <w:fldChar w:fldCharType="separate"/>
         </w:r>
         <w:r>
           <w:rPr>
             <w:b/>
+            <w:bCs/>
             <w:szCs w:val="24"/>
-            <w:bCs/>
           </w:rPr>
           <w:t>1</w:t>
         </w:r>
         <w:r>
           <w:rPr>
             <w:b/>
+            <w:bCs/>
             <w:szCs w:val="24"/>
-            <w:bCs/>
           </w:rPr>
           <w:fldChar w:fldCharType="end"/>
         </w:r>
         <w:r>
-          <w:rPr/>
           <w:t xml:space="preserve"> of </w:t>
         </w:r>
         <w:r>
@@ -1594,32 +1926,32 @@
         <w:r>
           <w:rPr>
             <w:b/>
+            <w:bCs/>
             <w:szCs w:val="24"/>
-            <w:bCs/>
           </w:rPr>
           <w:instrText xml:space="preserve"> NUMPAGES </w:instrText>
         </w:r>
         <w:r>
           <w:rPr>
             <w:b/>
+            <w:bCs/>
             <w:szCs w:val="24"/>
-            <w:bCs/>
           </w:rPr>
           <w:fldChar w:fldCharType="separate"/>
         </w:r>
         <w:r>
           <w:rPr>
             <w:b/>
+            <w:bCs/>
             <w:szCs w:val="24"/>
-            <w:bCs/>
           </w:rPr>
           <w:t>1</w:t>
         </w:r>
         <w:r>
           <w:rPr>
             <w:b/>
+            <w:bCs/>
             <w:szCs w:val="24"/>
-            <w:bCs/>
           </w:rPr>
           <w:fldChar w:fldCharType="end"/>
         </w:r>
@@ -1630,41 +1962,62 @@
     <w:pPr>
       <w:pStyle w:val="Footer"/>
       <w:jc w:val="right"/>
-      <w:rPr/>
     </w:pPr>
-    <w:r>
-      <w:rPr/>
-    </w:r>
   </w:p>
 </w:ftr>
 </file>
 
+<file path=word/footnotes.xml><?xml version="1.0" encoding="utf-8"?>
+<w:footnotes xmlns:wpc="http://schemas.microsoft.com/office/word/2010/wordprocessingCanvas" xmlns:cx="http://schemas.microsoft.com/office/drawing/2014/chartex" xmlns:cx1="http://schemas.microsoft.com/office/drawing/2015/9/8/chartex" xmlns:cx2="http://schemas.microsoft.com/office/drawing/2015/10/21/chartex" xmlns:cx3="http://schemas.microsoft.com/office/drawing/2016/5/9/chartex" xmlns:cx4="http://schemas.microsoft.com/office/drawing/2016/5/10/chartex" xmlns:cx5="http://schemas.microsoft.com/office/drawing/2016/5/11/chartex" xmlns:cx6="http://schemas.microsoft.com/office/drawing/2016/5/12/chartex" xmlns:cx7="http://schemas.microsoft.com/office/drawing/2016/5/13/chartex" xmlns:cx8="http://schemas.microsoft.com/office/drawing/2016/5/14/chartex" xmlns:mc="http://schemas.openxmlformats.org/markup-compatibility/2006" xmlns:aink="http://schemas.microsoft.com/office/drawing/2016/ink" xmlns:am3d="http://schemas.microsoft.com/office/drawing/2017/model3d" xmlns:o="urn:schemas-microsoft-com:office:office" xmlns:oel="http://schemas.microsoft.com/office/2019/extlst" xmlns:r="http://schemas.openxmlformats.org/officeDocument/2006/relationships" xmlns:m="http://schemas.openxmlformats.org/officeDocument/2006/math" xmlns:v="urn:schemas-microsoft-com:vml" xmlns:wp14="http://schemas.microsoft.com/office/word/2010/wordprocessingDrawing" xmlns:wp="http://schemas.openxmlformats.org/drawingml/2006/wordprocessingDrawing" xmlns:w10="urn:schemas-microsoft-com:office:word" xmlns:w="http://schemas.openxmlformats.org/wordprocessingml/2006/main" xmlns:w14="http://schemas.microsoft.com/office/word/2010/wordml" xmlns:w15="http://schemas.microsoft.com/office/word/2012/wordml" xmlns:w16cex="http://schemas.microsoft.com/office/word/2018/wordml/cex" xmlns:w16cid="http://schemas.microsoft.com/office/word/2016/wordml/cid" xmlns:w16="http://schemas.microsoft.com/office/word/2018/wordml" xmlns:w16du="http://schemas.microsoft.com/office/word/2023/wordml/word16du" xmlns:w16sdtdh="http://schemas.microsoft.com/office/word/2020/wordml/sdtdatahash" xmlns:w16sdtfl="http://schemas.microsoft.com/office/word/2024/wordml/sdtformatlock" xmlns:w16se="http://schemas.microsoft.com/office/word/2015/wordml/symex" xmlns:wpg="http://schemas.microsoft.com/office/word/2010/wordprocessingGroup" xmlns:wpi="http://schemas.microsoft.com/office/word/2010/wordprocessingInk" xmlns:wne="http://schemas.microsoft.com/office/word/2006/wordml" xmlns:wps="http://schemas.microsoft.com/office/word/2010/wordprocessingShape" mc:Ignorable="w14 w15 w16se w16cid w16 w16cex w16sdtdh w16sdtfl w16du wp14">
+  <w:footnote w:type="separator" w:id="-1">
+    <w:p>
+      <w:pPr>
+        <w:spacing w:after="0" w:line="240" w:lineRule="auto"/>
+      </w:pPr>
+      <w:r>
+        <w:separator/>
+      </w:r>
+    </w:p>
+  </w:footnote>
+  <w:footnote w:type="continuationSeparator" w:id="0">
+    <w:p>
+      <w:pPr>
+        <w:spacing w:after="0" w:line="240" w:lineRule="auto"/>
+      </w:pPr>
+      <w:r>
+        <w:continuationSeparator/>
+      </w:r>
+    </w:p>
+  </w:footnote>
+</w:footnotes>
+</file>
+
 <file path=word/styles.xml><?xml version="1.0" encoding="utf-8"?>
-<w:styles xmlns:w="http://schemas.openxmlformats.org/wordprocessingml/2006/main" xmlns:w14="http://schemas.microsoft.com/office/word/2010/wordml" xmlns:mc="http://schemas.openxmlformats.org/markup-compatibility/2006" mc:Ignorable="w14">
+<w:styles xmlns:mc="http://schemas.openxmlformats.org/markup-compatibility/2006" xmlns:r="http://schemas.openxmlformats.org/officeDocument/2006/relationships" xmlns:w="http://schemas.openxmlformats.org/wordprocessingml/2006/main" xmlns:w14="http://schemas.microsoft.com/office/word/2010/wordml" xmlns:w15="http://schemas.microsoft.com/office/word/2012/wordml" xmlns:w16cex="http://schemas.microsoft.com/office/word/2018/wordml/cex" xmlns:w16cid="http://schemas.microsoft.com/office/word/2016/wordml/cid" xmlns:w16="http://schemas.microsoft.com/office/word/2018/wordml" xmlns:w16du="http://schemas.microsoft.com/office/word/2023/wordml/word16du" xmlns:w16sdtdh="http://schemas.microsoft.com/office/word/2020/wordml/sdtdatahash" xmlns:w16sdtfl="http://schemas.microsoft.com/office/word/2024/wordml/sdtformatlock" xmlns:w16se="http://schemas.microsoft.com/office/word/2015/wordml/symex" mc:Ignorable="w14 w15 w16se w16cid w16 w16cex w16sdtdh w16sdtfl w16du">
   <w:docDefaults>
     <w:rPrDefault>
       <w:rPr>
-        <w:rFonts w:ascii="Calibri" w:hAnsi="Calibri" w:eastAsia="Calibri" w:cs="Arial" w:asciiTheme="minorHAnsi" w:cstheme="minorBidi" w:eastAsiaTheme="minorHAnsi" w:hAnsiTheme="minorHAnsi"/>
+        <w:rFonts w:asciiTheme="minorHAnsi" w:eastAsiaTheme="minorHAnsi" w:hAnsiTheme="minorHAnsi" w:cstheme="minorBidi"/>
         <w:lang w:val="en-US" w:eastAsia="en-US" w:bidi="ar-SA"/>
       </w:rPr>
     </w:rPrDefault>
     <w:pPrDefault>
       <w:pPr>
-        <w:suppressAutoHyphens w:val="true"/>
+        <w:suppressAutoHyphens/>
       </w:pPr>
     </w:pPrDefault>
   </w:docDefaults>
   <w:latentStyles w:defLockedState="0" w:defUIPriority="99" w:defSemiHidden="0" w:defUnhideWhenUsed="0" w:defQFormat="0" w:count="376">
     <w:lsdException w:name="Normal" w:uiPriority="0" w:qFormat="1"/>
     <w:lsdException w:name="heading 1" w:uiPriority="9" w:qFormat="1"/>
-    <w:lsdException w:name="heading 2" w:uiPriority="9" w:semiHidden="1" w:unhideWhenUsed="1" w:qFormat="1"/>
-    <w:lsdException w:name="heading 3" w:uiPriority="9" w:semiHidden="1" w:unhideWhenUsed="1" w:qFormat="1"/>
-    <w:lsdException w:name="heading 4" w:uiPriority="9" w:semiHidden="1" w:unhideWhenUsed="1" w:qFormat="1"/>
-    <w:lsdException w:name="heading 5" w:uiPriority="9" w:semiHidden="1" w:unhideWhenUsed="1" w:qFormat="1"/>
-    <w:lsdException w:name="heading 6" w:uiPriority="9" w:semiHidden="1" w:unhideWhenUsed="1" w:qFormat="1"/>
-    <w:lsdException w:name="heading 7" w:uiPriority="9" w:semiHidden="1" w:unhideWhenUsed="1" w:qFormat="1"/>
-    <w:lsdException w:name="heading 8" w:uiPriority="9" w:semiHidden="1" w:unhideWhenUsed="1" w:qFormat="1"/>
-    <w:lsdException w:name="heading 9" w:uiPriority="9" w:semiHidden="1" w:unhideWhenUsed="1" w:qFormat="1"/>
+    <w:lsdException w:name="heading 2" w:semiHidden="1" w:uiPriority="9" w:unhideWhenUsed="1" w:qFormat="1"/>
+    <w:lsdException w:name="heading 3" w:semiHidden="1" w:uiPriority="9" w:unhideWhenUsed="1" w:qFormat="1"/>
+    <w:lsdException w:name="heading 4" w:semiHidden="1" w:uiPriority="9" w:unhideWhenUsed="1" w:qFormat="1"/>
+    <w:lsdException w:name="heading 5" w:semiHidden="1" w:uiPriority="9" w:unhideWhenUsed="1" w:qFormat="1"/>
+    <w:lsdException w:name="heading 6" w:semiHidden="1" w:uiPriority="9" w:unhideWhenUsed="1" w:qFormat="1"/>
+    <w:lsdException w:name="heading 7" w:semiHidden="1" w:uiPriority="9" w:unhideWhenUsed="1" w:qFormat="1"/>
+    <w:lsdException w:name="heading 8" w:semiHidden="1" w:uiPriority="9" w:unhideWhenUsed="1" w:qFormat="1"/>
+    <w:lsdException w:name="heading 9" w:semiHidden="1" w:uiPriority="9" w:unhideWhenUsed="1" w:qFormat="1"/>
     <w:lsdException w:name="index 1" w:semiHidden="1" w:unhideWhenUsed="1"/>
     <w:lsdException w:name="index 2" w:semiHidden="1" w:unhideWhenUsed="1"/>
     <w:lsdException w:name="index 3" w:semiHidden="1" w:unhideWhenUsed="1"/>
@@ -1674,22 +2027,22 @@
     <w:lsdException w:name="index 7" w:semiHidden="1" w:unhideWhenUsed="1"/>
     <w:lsdException w:name="index 8" w:semiHidden="1" w:unhideWhenUsed="1"/>
     <w:lsdException w:name="index 9" w:semiHidden="1" w:unhideWhenUsed="1"/>
-    <w:lsdException w:name="toc 1" w:uiPriority="39" w:semiHidden="1" w:unhideWhenUsed="1"/>
-    <w:lsdException w:name="toc 2" w:uiPriority="39" w:semiHidden="1" w:unhideWhenUsed="1"/>
-    <w:lsdException w:name="toc 3" w:uiPriority="39" w:semiHidden="1" w:unhideWhenUsed="1"/>
-    <w:lsdException w:name="toc 4" w:uiPriority="39" w:semiHidden="1" w:unhideWhenUsed="1"/>
-    <w:lsdException w:name="toc 5" w:uiPriority="39" w:semiHidden="1" w:unhideWhenUsed="1"/>
-    <w:lsdException w:name="toc 6" w:uiPriority="39" w:semiHidden="1" w:unhideWhenUsed="1"/>
-    <w:lsdException w:name="toc 7" w:uiPriority="39" w:semiHidden="1" w:unhideWhenUsed="1"/>
-    <w:lsdException w:name="toc 8" w:uiPriority="39" w:semiHidden="1" w:unhideWhenUsed="1"/>
-    <w:lsdException w:name="toc 9" w:uiPriority="39" w:semiHidden="1" w:unhideWhenUsed="1"/>
+    <w:lsdException w:name="toc 1" w:semiHidden="1" w:uiPriority="39" w:unhideWhenUsed="1"/>
+    <w:lsdException w:name="toc 2" w:semiHidden="1" w:uiPriority="39" w:unhideWhenUsed="1"/>
+    <w:lsdException w:name="toc 3" w:semiHidden="1" w:uiPriority="39" w:unhideWhenUsed="1"/>
+    <w:lsdException w:name="toc 4" w:semiHidden="1" w:uiPriority="39" w:unhideWhenUsed="1"/>
+    <w:lsdException w:name="toc 5" w:semiHidden="1" w:uiPriority="39" w:unhideWhenUsed="1"/>
+    <w:lsdException w:name="toc 6" w:semiHidden="1" w:uiPriority="39" w:unhideWhenUsed="1"/>
+    <w:lsdException w:name="toc 7" w:semiHidden="1" w:uiPriority="39" w:unhideWhenUsed="1"/>
+    <w:lsdException w:name="toc 8" w:semiHidden="1" w:uiPriority="39" w:unhideWhenUsed="1"/>
+    <w:lsdException w:name="toc 9" w:semiHidden="1" w:uiPriority="39" w:unhideWhenUsed="1"/>
     <w:lsdException w:name="Normal Indent" w:semiHidden="1" w:unhideWhenUsed="1"/>
     <w:lsdException w:name="footnote text" w:semiHidden="1" w:unhideWhenUsed="1"/>
     <w:lsdException w:name="annotation text" w:semiHidden="1" w:unhideWhenUsed="1"/>
     <w:lsdException w:name="header" w:unhideWhenUsed="1"/>
     <w:lsdException w:name="footer" w:unhideWhenUsed="1"/>
     <w:lsdException w:name="index heading" w:semiHidden="1" w:unhideWhenUsed="1"/>
-    <w:lsdException w:name="caption" w:uiPriority="35" w:semiHidden="1" w:unhideWhenUsed="1" w:qFormat="1"/>
+    <w:lsdException w:name="caption" w:semiHidden="1" w:uiPriority="35" w:unhideWhenUsed="1" w:qFormat="1"/>
     <w:lsdException w:name="table of figures" w:semiHidden="1" w:unhideWhenUsed="1"/>
     <w:lsdException w:name="envelope address" w:semiHidden="1" w:unhideWhenUsed="1"/>
     <w:lsdException w:name="envelope return" w:semiHidden="1" w:unhideWhenUsed="1"/>
@@ -1720,7 +2073,7 @@
     <w:lsdException w:name="Title" w:uiPriority="10" w:qFormat="1"/>
     <w:lsdException w:name="Closing" w:semiHidden="1" w:unhideWhenUsed="1"/>
     <w:lsdException w:name="Signature" w:semiHidden="1" w:unhideWhenUsed="1"/>
-    <w:lsdException w:name="Default Paragraph Font" w:uiPriority="1" w:semiHidden="1" w:unhideWhenUsed="1"/>
+    <w:lsdException w:name="Default Paragraph Font" w:semiHidden="1" w:uiPriority="1" w:unhideWhenUsed="1"/>
     <w:lsdException w:name="Body Text" w:semiHidden="1" w:unhideWhenUsed="1"/>
     <w:lsdException w:name="Body Text Indent" w:semiHidden="1" w:unhideWhenUsed="1"/>
     <w:lsdException w:name="List Continue" w:semiHidden="1" w:unhideWhenUsed="1"/>
@@ -1917,8 +2270,8 @@
     <w:lsdException w:name="Subtle Reference" w:uiPriority="31" w:qFormat="1"/>
     <w:lsdException w:name="Intense Reference" w:uiPriority="32" w:qFormat="1"/>
     <w:lsdException w:name="Book Title" w:uiPriority="33" w:qFormat="1"/>
-    <w:lsdException w:name="Bibliography" w:uiPriority="37" w:semiHidden="1" w:unhideWhenUsed="1"/>
-    <w:lsdException w:name="TOC Heading" w:uiPriority="39" w:semiHidden="1" w:unhideWhenUsed="1" w:qFormat="1"/>
+    <w:lsdException w:name="Bibliography" w:semiHidden="1" w:uiPriority="37" w:unhideWhenUsed="1"/>
+    <w:lsdException w:name="TOC Heading" w:semiHidden="1" w:uiPriority="39" w:unhideWhenUsed="1" w:qFormat="1"/>
     <w:lsdException w:name="Plain Table 1" w:uiPriority="41"/>
     <w:lsdException w:name="Plain Table 2" w:uiPriority="42"/>
     <w:lsdException w:name="Plain Table 3" w:uiPriority="43"/>
@@ -2029,74 +2382,87 @@
     <w:lsdException w:name="Unresolved Mention" w:semiHidden="1" w:unhideWhenUsed="1"/>
     <w:lsdException w:name="Smart Link" w:semiHidden="1" w:unhideWhenUsed="1"/>
   </w:latentStyles>
-  <w:style w:type="paragraph" w:styleId="Normal" w:default="1">
+  <w:style w:type="paragraph" w:default="1" w:styleId="Normal">
     <w:name w:val="Normal"/>
     <w:qFormat/>
     <w:pPr>
-      <w:widowControl/>
-      <w:bidi w:val="0"/>
-      <w:spacing w:lineRule="auto" w:line="259" w:before="0" w:after="160"/>
-      <w:jc w:val="left"/>
+      <w:spacing w:after="160" w:line="259" w:lineRule="auto"/>
     </w:pPr>
     <w:rPr>
-      <w:rFonts w:ascii="Times New Roman" w:hAnsi="Times New Roman" w:eastAsia="Calibri" w:cs="Arial" w:cstheme="minorBidi" w:eastAsiaTheme="minorHAnsi"/>
-      <w:color w:val="auto"/>
-      <w:kern w:val="0"/>
+      <w:rFonts w:ascii="Times New Roman" w:hAnsi="Times New Roman"/>
       <w:sz w:val="24"/>
       <w:szCs w:val="22"/>
-      <w:lang w:val="en-US" w:eastAsia="en-US" w:bidi="ar-SA"/>
     </w:rPr>
   </w:style>
   <w:style w:type="paragraph" w:styleId="Heading2">
-    <w:name w:val="Heading 2"/>
+    <w:name w:val="heading 2"/>
     <w:basedOn w:val="Normal"/>
     <w:next w:val="Normal"/>
     <w:link w:val="Heading2Char"/>
     <w:uiPriority w:val="9"/>
     <w:unhideWhenUsed/>
     <w:qFormat/>
-    <w:rsid w:val="003f7012"/>
+    <w:rsid w:val="003F7012"/>
     <w:pPr>
-      <w:keepNext w:val="true"/>
+      <w:keepNext/>
       <w:keepLines/>
       <w:spacing w:before="40" w:after="0"/>
       <w:outlineLvl w:val="1"/>
     </w:pPr>
     <w:rPr>
-      <w:rFonts w:ascii="Cambria" w:hAnsi="Cambria" w:eastAsia="宋体" w:cs="Times New Roman" w:asciiTheme="majorHAnsi" w:cstheme="majorBidi" w:eastAsiaTheme="majorEastAsia" w:hAnsiTheme="majorHAnsi"/>
-      <w:color w:themeColor="accent1" w:themeShade="bf" w:val="365F91"/>
+      <w:rFonts w:asciiTheme="majorHAnsi" w:eastAsiaTheme="majorEastAsia" w:hAnsiTheme="majorHAnsi" w:cstheme="majorBidi"/>
+      <w:color w:val="365F91" w:themeColor="accent1" w:themeShade="BF"/>
       <w:sz w:val="26"/>
       <w:szCs w:val="26"/>
     </w:rPr>
   </w:style>
   <w:style w:type="paragraph" w:styleId="Heading3">
-    <w:name w:val="Heading 3"/>
+    <w:name w:val="heading 3"/>
     <w:basedOn w:val="Normal"/>
     <w:next w:val="Normal"/>
     <w:link w:val="Heading3Char"/>
     <w:uiPriority w:val="9"/>
     <w:unhideWhenUsed/>
     <w:qFormat/>
-    <w:rsid w:val="00e542ce"/>
+    <w:rsid w:val="00E542CE"/>
     <w:pPr>
-      <w:keepNext w:val="true"/>
+      <w:keepNext/>
       <w:keepLines/>
       <w:spacing w:before="40" w:after="0"/>
       <w:outlineLvl w:val="2"/>
     </w:pPr>
     <w:rPr>
-      <w:rFonts w:ascii="Cambria" w:hAnsi="Cambria" w:eastAsia="宋体" w:cs="Times New Roman" w:asciiTheme="majorHAnsi" w:cstheme="majorBidi" w:eastAsiaTheme="majorEastAsia" w:hAnsiTheme="majorHAnsi"/>
-      <w:color w:themeColor="accent1" w:themeShade="7f" w:val="243F60"/>
+      <w:rFonts w:asciiTheme="majorHAnsi" w:eastAsiaTheme="majorEastAsia" w:hAnsiTheme="majorHAnsi" w:cstheme="majorBidi"/>
+      <w:color w:val="243F60" w:themeColor="accent1" w:themeShade="7F"/>
       <w:szCs w:val="24"/>
     </w:rPr>
   </w:style>
-  <w:style w:type="character" w:styleId="DefaultParagraphFont" w:default="1">
+  <w:style w:type="character" w:default="1" w:styleId="DefaultParagraphFont">
     <w:name w:val="Default Paragraph Font"/>
     <w:uiPriority w:val="1"/>
     <w:semiHidden/>
     <w:unhideWhenUsed/>
-    <w:qFormat/>
-    <w:rPr/>
+  </w:style>
+  <w:style w:type="table" w:default="1" w:styleId="TableNormal">
+    <w:name w:val="Normal Table"/>
+    <w:uiPriority w:val="99"/>
+    <w:semiHidden/>
+    <w:unhideWhenUsed/>
+    <w:tblPr>
+      <w:tblInd w:w="0" w:type="dxa"/>
+      <w:tblCellMar>
+        <w:top w:w="0" w:type="dxa"/>
+        <w:left w:w="108" w:type="dxa"/>
+        <w:bottom w:w="0" w:type="dxa"/>
+        <w:right w:w="108" w:type="dxa"/>
+      </w:tblCellMar>
+    </w:tblPr>
+  </w:style>
+  <w:style w:type="numbering" w:default="1" w:styleId="NoList">
+    <w:name w:val="No List"/>
+    <w:uiPriority w:val="99"/>
+    <w:semiHidden/>
+    <w:unhideWhenUsed/>
   </w:style>
   <w:style w:type="character" w:styleId="Hyperlink">
     <w:name w:val="Hyperlink"/>
@@ -2104,11 +2470,11 @@
     <w:uiPriority w:val="99"/>
     <w:unhideWhenUsed/>
     <w:rPr>
-      <w:color w:themeColor="hyperlink" w:val="0000FF"/>
+      <w:color w:val="0000FF" w:themeColor="hyperlink"/>
       <w:u w:val="single"/>
     </w:rPr>
   </w:style>
-  <w:style w:type="character" w:styleId="FooterChar" w:customStyle="1">
+  <w:style w:type="character" w:customStyle="1" w:styleId="FooterChar">
     <w:name w:val="Footer Char"/>
     <w:basedOn w:val="DefaultParagraphFont"/>
     <w:link w:val="Footer"/>
@@ -2119,7 +2485,7 @@
       <w:sz w:val="24"/>
     </w:rPr>
   </w:style>
-  <w:style w:type="character" w:styleId="UnresolvedMention1" w:customStyle="1">
+  <w:style w:type="character" w:customStyle="1" w:styleId="UnresolvedMention1">
     <w:name w:val="Unresolved Mention1"/>
     <w:basedOn w:val="DefaultParagraphFont"/>
     <w:uiPriority w:val="99"/>
@@ -2128,10 +2494,10 @@
     <w:qFormat/>
     <w:rPr>
       <w:color w:val="605E5C"/>
-      <w:shd w:fill="E1DFDD" w:val="clear"/>
+      <w:shd w:val="clear" w:color="auto" w:fill="E1DFDD"/>
     </w:rPr>
   </w:style>
-  <w:style w:type="character" w:styleId="HeaderChar" w:customStyle="1">
+  <w:style w:type="character" w:customStyle="1" w:styleId="HeaderChar">
     <w:name w:val="Header Char"/>
     <w:basedOn w:val="DefaultParagraphFont"/>
     <w:link w:val="Header"/>
@@ -2149,10 +2515,10 @@
     <w:semiHidden/>
     <w:unhideWhenUsed/>
     <w:qFormat/>
-    <w:rsid w:val="00683f30"/>
+    <w:rsid w:val="00683F30"/>
     <w:rPr>
       <w:color w:val="605E5C"/>
-      <w:shd w:fill="E1DFDD" w:val="clear"/>
+      <w:shd w:val="clear" w:color="auto" w:fill="E1DFDD"/>
     </w:rPr>
   </w:style>
   <w:style w:type="character" w:styleId="FollowedHyperlink">
@@ -2161,70 +2527,69 @@
     <w:uiPriority w:val="99"/>
     <w:semiHidden/>
     <w:unhideWhenUsed/>
-    <w:rsid w:val="00a053b0"/>
+    <w:rsid w:val="00A053B0"/>
     <w:rPr>
-      <w:color w:themeColor="followedHyperlink" w:val="800080"/>
+      <w:color w:val="800080" w:themeColor="followedHyperlink"/>
       <w:u w:val="single"/>
     </w:rPr>
   </w:style>
-  <w:style w:type="character" w:styleId="relative" w:customStyle="1">
+  <w:style w:type="character" w:customStyle="1" w:styleId="relative">
     <w:name w:val="relative"/>
     <w:basedOn w:val="DefaultParagraphFont"/>
     <w:qFormat/>
-    <w:rsid w:val="006b2384"/>
-    <w:rPr/>
+    <w:rsid w:val="006B2384"/>
   </w:style>
-  <w:style w:type="character" w:styleId="ListParagraphChar" w:customStyle="1">
+  <w:style w:type="character" w:customStyle="1" w:styleId="ListParagraphChar">
     <w:name w:val="List Paragraph Char"/>
     <w:link w:val="ListParagraph"/>
     <w:qFormat/>
     <w:locked/>
-    <w:rsid w:val="00e02e6e"/>
+    <w:rsid w:val="00E02E6E"/>
     <w:rPr>
       <w:rFonts w:ascii="Times New Roman" w:hAnsi="Times New Roman"/>
       <w:sz w:val="24"/>
       <w:szCs w:val="22"/>
     </w:rPr>
   </w:style>
-  <w:style w:type="character" w:styleId="Heading2Char" w:customStyle="1">
+  <w:style w:type="character" w:customStyle="1" w:styleId="Heading2Char">
     <w:name w:val="Heading 2 Char"/>
     <w:basedOn w:val="DefaultParagraphFont"/>
     <w:link w:val="Heading2"/>
     <w:uiPriority w:val="9"/>
     <w:qFormat/>
-    <w:rsid w:val="003f7012"/>
+    <w:rsid w:val="003F7012"/>
     <w:rPr>
-      <w:rFonts w:ascii="Cambria" w:hAnsi="Cambria" w:eastAsia="宋体" w:cs="Times New Roman" w:asciiTheme="majorHAnsi" w:cstheme="majorBidi" w:eastAsiaTheme="majorEastAsia" w:hAnsiTheme="majorHAnsi"/>
-      <w:color w:themeColor="accent1" w:themeShade="bf" w:val="365F91"/>
+      <w:rFonts w:asciiTheme="majorHAnsi" w:eastAsiaTheme="majorEastAsia" w:hAnsiTheme="majorHAnsi" w:cstheme="majorBidi"/>
+      <w:color w:val="365F91" w:themeColor="accent1" w:themeShade="BF"/>
       <w:sz w:val="26"/>
       <w:szCs w:val="26"/>
     </w:rPr>
   </w:style>
-  <w:style w:type="character" w:styleId="Heading3Char" w:customStyle="1">
+  <w:style w:type="character" w:customStyle="1" w:styleId="Heading3Char">
     <w:name w:val="Heading 3 Char"/>
     <w:basedOn w:val="DefaultParagraphFont"/>
     <w:link w:val="Heading3"/>
     <w:uiPriority w:val="9"/>
     <w:qFormat/>
-    <w:rsid w:val="00e542ce"/>
+    <w:rsid w:val="00E542CE"/>
     <w:rPr>
-      <w:rFonts w:ascii="Cambria" w:hAnsi="Cambria" w:eastAsia="宋体" w:cs="Times New Roman" w:asciiTheme="majorHAnsi" w:cstheme="majorBidi" w:eastAsiaTheme="majorEastAsia" w:hAnsiTheme="majorHAnsi"/>
-      <w:color w:themeColor="accent1" w:themeShade="7f" w:val="243F60"/>
+      <w:rFonts w:asciiTheme="majorHAnsi" w:eastAsiaTheme="majorEastAsia" w:hAnsiTheme="majorHAnsi" w:cstheme="majorBidi"/>
+      <w:color w:val="243F60" w:themeColor="accent1" w:themeShade="7F"/>
       <w:sz w:val="24"/>
       <w:szCs w:val="24"/>
     </w:rPr>
   </w:style>
-  <w:style w:type="paragraph" w:styleId="Heading">
+  <w:style w:type="paragraph" w:customStyle="1" w:styleId="Heading">
     <w:name w:val="Heading"/>
     <w:basedOn w:val="Normal"/>
     <w:next w:val="BodyText"/>
     <w:qFormat/>
     <w:pPr>
-      <w:keepNext w:val="true"/>
+      <w:keepNext/>
       <w:spacing w:before="240" w:after="120"/>
     </w:pPr>
     <w:rPr>
-      <w:rFonts w:ascii="Liberation Sans" w:hAnsi="Liberation Sans" w:eastAsia="Noto Sans CJK SC" w:cs="Noto Sans Devanagari"/>
+      <w:rFonts w:ascii="Liberation Sans" w:eastAsia="Noto Sans CJK SC" w:hAnsi="Liberation Sans" w:cs="Noto Sans Devanagari"/>
       <w:sz w:val="28"/>
       <w:szCs w:val="28"/>
     </w:rPr>
@@ -2233,20 +2598,18 @@
     <w:name w:val="Body Text"/>
     <w:basedOn w:val="Normal"/>
     <w:pPr>
-      <w:spacing w:lineRule="auto" w:line="276" w:before="0" w:after="140"/>
+      <w:spacing w:after="140" w:line="276" w:lineRule="auto"/>
     </w:pPr>
-    <w:rPr/>
   </w:style>
   <w:style w:type="paragraph" w:styleId="List">
     <w:name w:val="List"/>
     <w:basedOn w:val="BodyText"/>
-    <w:pPr/>
     <w:rPr>
       <w:rFonts w:cs="Noto Sans Devanagari"/>
     </w:rPr>
   </w:style>
   <w:style w:type="paragraph" w:styleId="Caption">
-    <w:name w:val="Caption"/>
+    <w:name w:val="caption"/>
     <w:basedOn w:val="Normal"/>
     <w:qFormat/>
     <w:pPr>
@@ -2257,11 +2620,10 @@
       <w:rFonts w:cs="Noto Sans Devanagari"/>
       <w:i/>
       <w:iCs/>
-      <w:sz w:val="24"/>
       <w:szCs w:val="24"/>
     </w:rPr>
   </w:style>
-  <w:style w:type="paragraph" w:styleId="Index">
+  <w:style w:type="paragraph" w:customStyle="1" w:styleId="Index">
     <w:name w:val="Index"/>
     <w:basedOn w:val="Normal"/>
     <w:qFormat/>
@@ -2272,44 +2634,38 @@
       <w:rFonts w:cs="Noto Sans Devanagari"/>
     </w:rPr>
   </w:style>
-  <w:style w:type="paragraph" w:styleId="HeaderandFooter">
+  <w:style w:type="paragraph" w:customStyle="1" w:styleId="HeaderandFooter">
     <w:name w:val="Header and Footer"/>
     <w:basedOn w:val="Normal"/>
     <w:qFormat/>
-    <w:pPr/>
-    <w:rPr/>
   </w:style>
   <w:style w:type="paragraph" w:styleId="Footer">
-    <w:name w:val="Footer"/>
+    <w:name w:val="footer"/>
     <w:basedOn w:val="Normal"/>
     <w:link w:val="FooterChar"/>
     <w:uiPriority w:val="99"/>
     <w:unhideWhenUsed/>
     <w:pPr>
       <w:tabs>
-        <w:tab w:val="clear" w:pos="720"/>
-        <w:tab w:val="center" w:pos="4680" w:leader="none"/>
-        <w:tab w:val="right" w:pos="9360" w:leader="none"/>
+        <w:tab w:val="center" w:pos="4680"/>
+        <w:tab w:val="right" w:pos="9360"/>
       </w:tabs>
-      <w:spacing w:lineRule="auto" w:line="240" w:before="0" w:after="0"/>
+      <w:spacing w:after="0" w:line="240" w:lineRule="auto"/>
     </w:pPr>
-    <w:rPr/>
   </w:style>
   <w:style w:type="paragraph" w:styleId="Header">
-    <w:name w:val="Header"/>
+    <w:name w:val="header"/>
     <w:basedOn w:val="Normal"/>
     <w:link w:val="HeaderChar"/>
     <w:uiPriority w:val="99"/>
     <w:unhideWhenUsed/>
     <w:pPr>
       <w:tabs>
-        <w:tab w:val="clear" w:pos="720"/>
-        <w:tab w:val="center" w:pos="4680" w:leader="none"/>
-        <w:tab w:val="right" w:pos="9360" w:leader="none"/>
+        <w:tab w:val="center" w:pos="4680"/>
+        <w:tab w:val="right" w:pos="9360"/>
       </w:tabs>
-      <w:spacing w:lineRule="auto" w:line="240" w:before="0" w:after="0"/>
+      <w:spacing w:after="0" w:line="240" w:lineRule="auto"/>
     </w:pPr>
-    <w:rPr/>
   </w:style>
   <w:style w:type="paragraph" w:styleId="ListParagraph">
     <w:name w:val="List Paragraph"/>
@@ -2317,11 +2673,9 @@
     <w:link w:val="ListParagraphChar"/>
     <w:qFormat/>
     <w:pPr>
-      <w:spacing w:before="0" w:after="160"/>
       <w:ind w:left="720"/>
       <w:contextualSpacing/>
     </w:pPr>
-    <w:rPr/>
   </w:style>
   <w:style w:type="paragraph" w:styleId="NormalWeb">
     <w:name w:val="Normal (Web)"/>
@@ -2330,73 +2684,51 @@
     <w:semiHidden/>
     <w:unhideWhenUsed/>
     <w:qFormat/>
-    <w:rsid w:val="002830f5"/>
-    <w:pPr/>
+    <w:rsid w:val="002830F5"/>
     <w:rPr>
       <w:rFonts w:cs="Times New Roman"/>
       <w:szCs w:val="24"/>
     </w:rPr>
   </w:style>
-  <w:style w:type="numbering" w:styleId="NoList" w:default="1">
-    <w:name w:val="No List"/>
-    <w:uiPriority w:val="99"/>
-    <w:semiHidden/>
-    <w:unhideWhenUsed/>
-    <w:qFormat/>
-  </w:style>
-  <w:style w:type="table" w:default="1" w:styleId="TableNormal">
-    <w:name w:val="Normal Table"/>
-    <w:uiPriority w:val="99"/>
-    <w:semiHidden/>
-    <w:unhideWhenUsed/>
-    <w:tblPr>
-      <w:tblCellMar>
-        <w:top w:w="0" w:type="dxa"/>
-        <w:left w:w="108" w:type="dxa"/>
-        <w:bottom w:w="0" w:type="dxa"/>
-        <w:right w:w="108" w:type="dxa"/>
-      </w:tblCellMar>
-    </w:tblPr>
-  </w:style>
 </w:styles>
 </file>
 
 <file path=word/theme/theme1.xml><?xml version="1.0" encoding="utf-8"?>
-<a:theme xmlns:a="http://schemas.openxmlformats.org/drawingml/2006/main" xmlns:r="http://schemas.openxmlformats.org/officeDocument/2006/relationships" name="Office Theme">
+<a:theme xmlns:a="http://schemas.openxmlformats.org/drawingml/2006/main" name="Office Theme">
   <a:themeElements>
     <a:clrScheme name="Office">
       <a:dk1>
         <a:srgbClr val="000000"/>
       </a:dk1>
       <a:lt1>
-        <a:srgbClr val="ffffff"/>
+        <a:srgbClr val="FFFFFF"/>
       </a:lt1>
       <a:dk2>
-        <a:srgbClr val="1f497d"/>
+        <a:srgbClr val="1F497D"/>
       </a:dk2>
       <a:lt2>
-        <a:srgbClr val="eeece1"/>
+        <a:srgbClr val="EEECE1"/>
       </a:lt2>
       <a:accent1>
-        <a:srgbClr val="4f81bd"/>
+        <a:srgbClr val="4F81BD"/>
       </a:accent1>
       <a:accent2>
-        <a:srgbClr val="c0504d"/>
+        <a:srgbClr val="C0504D"/>
       </a:accent2>
       <a:accent3>
-        <a:srgbClr val="9bbb59"/>
+        <a:srgbClr val="9BBB59"/>
       </a:accent3>
       <a:accent4>
-        <a:srgbClr val="8064a2"/>
+        <a:srgbClr val="8064A2"/>
       </a:accent4>
       <a:accent5>
-        <a:srgbClr val="4bacc6"/>
+        <a:srgbClr val="4BACC6"/>
       </a:accent5>
       <a:accent6>
-        <a:srgbClr val="f79646"/>
+        <a:srgbClr val="F79646"/>
       </a:accent6>
       <a:hlink>
-        <a:srgbClr val="0000ff"/>
+        <a:srgbClr val="0000FF"/>
       </a:hlink>
       <a:folHlink>
         <a:srgbClr val="800080"/>
@@ -2404,12 +2736,12 @@
     </a:clrScheme>
     <a:fontScheme name="Office">
       <a:majorFont>
-        <a:latin typeface="Cambria" pitchFamily="0" charset="1"/>
+        <a:latin typeface="Cambria"/>
         <a:ea typeface=""/>
         <a:cs typeface=""/>
       </a:majorFont>
       <a:minorFont>
-        <a:latin typeface="Calibri" pitchFamily="0" charset="1"/>
+        <a:latin typeface="Calibri"/>
         <a:ea typeface=""/>
         <a:cs typeface=""/>
       </a:minorFont>
@@ -2438,7 +2770,7 @@
             </a:gs>
           </a:gsLst>
           <a:lin ang="16200000" scaled="1"/>
-          <a:tileRect l="0" t="0" r="0" b="0"/>
+          <a:tileRect/>
         </a:gradFill>
         <a:gradFill>
           <a:gsLst>
@@ -2459,7 +2791,7 @@
             </a:gs>
           </a:gsLst>
           <a:lin ang="16200000" scaled="0"/>
-          <a:tileRect l="0" t="0" r="0" b="0"/>
+          <a:tileRect/>
         </a:gradFill>
       </a:fillStyleLst>
       <a:lnStyleLst>
@@ -2510,7 +2842,7 @@
           <a:path path="circle">
             <a:fillToRect l="50000" t="-80000" r="50000" b="180000"/>
           </a:path>
-          <a:tileRect l="0" t="0" r="0" b="0"/>
+          <a:tileRect/>
         </a:gradFill>
         <a:gradFill>
           <a:gsLst>
@@ -2528,11 +2860,13 @@
           <a:path path="circle">
             <a:fillToRect l="50000" t="50000" r="50000" b="50000"/>
           </a:path>
-          <a:tileRect l="0" t="0" r="0" b="0"/>
+          <a:tileRect/>
         </a:gradFill>
       </a:bgFillStyleLst>
     </a:fmtScheme>
   </a:themeElements>
+  <a:objectDefaults/>
+  <a:extraClrSchemeLst/>
 </a:theme>
 </file>
 

</xml_diff>